<commit_message>
Updates addendum to previous commit
Git was trying to rename the WWP description due to similarities with YPN, so had to do separate commits

LSG Diagram issue is that I thought it would be a good idea to stop calling things drafts but I should probably do that with the rename function rather than creating a new file.

	modified:   _LSG/LSG_Draft_Diagram.pdf
	modified:   _LSG/LSG_Draft_Diagram.svg
	modified:   _YPN/Yellow Pine Draft Description.docx
</commit_message>
<xml_diff>
--- a/_YPN/Yellow Pine Draft Description.docx
+++ b/_YPN/Yellow Pine Draft Description.docx
@@ -160,7 +160,10 @@
         <w:pStyle w:val="ListParagraph"/>
       </w:pPr>
       <w:r>
-        <w:t>26,229 acres / 10,615 hectares</w:t>
+        <w:t>Reviewed by Hugh Saffor</w:t>
+      </w:r>
+      <w:r>
+        <w:t>d, Regional Ecologist, USDA Forest Service</w:t>
       </w:r>
     </w:p>
     <w:p>
@@ -388,14 +391,6 @@
         <w:pStyle w:val="ListParagraph"/>
       </w:pPr>
       <w:r>
-        <w:t xml:space="preserve">8 acres / 3 hectares </w:t>
-      </w:r>
-    </w:p>
-    <w:p>
-      <w:pPr>
-        <w:pStyle w:val="ListParagraph"/>
-      </w:pPr>
-      <w:r>
         <w:t xml:space="preserve">This type is created by overlaying the NRIS TERRA Inventory of Aspen on top of the EVeg layer. Where it intersects with </w:t>
       </w:r>
       <w:r>
@@ -499,10 +494,13 @@
         <w:t xml:space="preserve">Relatively pure stands of </w:t>
       </w:r>
       <w:r>
+        <w:t>yellow pine</w:t>
+      </w:r>
+      <w:r>
         <w:rPr>
           <w:i/>
         </w:rPr>
-        <w:t xml:space="preserve">P. jeffreyi </w:t>
+        <w:t xml:space="preserve"> </w:t>
       </w:r>
       <w:r>
         <w:t xml:space="preserve">may occur, or they may mix with </w:t>
@@ -664,7 +662,19 @@
     <w:p>
       <w:r>
         <w:tab/>
-        <w:t xml:space="preserve">Without disturbance, except for naturally occuring fire, a mosaic of even-aged patches develops, with open spaces and dense sapling stands. </w:t>
+        <w:t xml:space="preserve">Without disturbance, except for naturally occuring fire, a mosaic of </w:t>
+      </w:r>
+      <w:r>
+        <w:t>un</w:t>
+      </w:r>
+      <w:r>
+        <w:t>even-aged patches develops, with open spaces and dense sapling stands</w:t>
+      </w:r>
+      <w:r>
+        <w:t xml:space="preserve"> (Safford 2013)</w:t>
+      </w:r>
+      <w:r>
+        <w:t xml:space="preserve">. </w:t>
       </w:r>
       <w:r>
         <w:rPr>
@@ -682,7 +692,13 @@
         <w:t>Juniperus occidentalis</w:t>
       </w:r>
       <w:r>
-        <w:t xml:space="preserve"> may form an understory, but pure stands of pine also are found. An open stand of low shrubs, and a grassy herb layer are typical. Crowns of pines are open, allowing light, wind and rain to penetrate, whereas other associated trees provide more dense foliage.</w:t>
+        <w:t xml:space="preserve"> may form an understory, but pure stands of pine also are found. An open stand of low shrubs, and a grassy herb layer are typical. Crowns of pines are open, allowing light, wind and rain to penetrate, whereas other associated trees provide more dense foliage</w:t>
+      </w:r>
+      <w:r>
+        <w:t xml:space="preserve"> (Fitzhugh 1988)</w:t>
+      </w:r>
+      <w:r>
+        <w:t>.</w:t>
       </w:r>
     </w:p>
     <w:p/>
@@ -730,63 +746,290 @@
         <w:tab/>
       </w:r>
       <w:r>
-        <w:t>Because this</w:t>
-      </w:r>
-      <w:r>
-        <w:t xml:space="preserve"> type occurs only in the buffer, not in the actual project area, we are using the west side Aspen type. For projects focused on areas east of the Sierra crest, a separate model for this type of Aspen should be used.</w:t>
-      </w:r>
-    </w:p>
-    <w:p>
-      <w:pPr>
-        <w:ind w:firstLine="360"/>
-      </w:pPr>
-      <w:r>
+        <w:t xml:space="preserve">These are upland forests and woodlands dominated by </w:t>
+      </w:r>
+      <w:r>
+        <w:rPr>
+          <w:i/>
+        </w:rPr>
+        <w:t>Populus tremuloides</w:t>
+      </w:r>
+      <w:r>
+        <w:t xml:space="preserve"> without a significant conifer component, often termed “stable aspen.” </w:t>
+      </w:r>
+      <w:r>
+        <w:t xml:space="preserve">The understory structure may be complex with multiple shrub and herbaceous layers, or simple with just an herbaceous layer. The herbaceous layer may be dense or sparse, dominated by graminoids or forbs. Common shrubs include </w:t>
+      </w:r>
+      <w:r>
+        <w:rPr>
+          <w:i/>
+        </w:rPr>
+        <w:t>Acer</w:t>
+      </w:r>
+      <w:r>
+        <w:t xml:space="preserve">, </w:t>
+      </w:r>
+      <w:r>
+        <w:rPr>
+          <w:i/>
+        </w:rPr>
+        <w:t>Amelanchier</w:t>
+      </w:r>
+      <w:r>
+        <w:t xml:space="preserve">, </w:t>
+      </w:r>
+      <w:r>
+        <w:rPr>
+          <w:i/>
+        </w:rPr>
+        <w:t>Artemisia</w:t>
+      </w:r>
+      <w:r>
+        <w:t xml:space="preserve">, </w:t>
+      </w:r>
+      <w:r>
+        <w:rPr>
+          <w:i/>
+        </w:rPr>
+        <w:t>Juniperus</w:t>
+      </w:r>
+      <w:r>
+        <w:t xml:space="preserve">, </w:t>
+      </w:r>
+      <w:r>
+        <w:rPr>
+          <w:i/>
+        </w:rPr>
+        <w:t>Prunus</w:t>
+      </w:r>
+      <w:r>
+        <w:t xml:space="preserve">, </w:t>
+      </w:r>
+      <w:r>
+        <w:rPr>
+          <w:i/>
+        </w:rPr>
+        <w:t>Rosa</w:t>
+      </w:r>
+      <w:r>
+        <w:t xml:space="preserve">, </w:t>
+      </w:r>
+      <w:r>
+        <w:rPr>
+          <w:i/>
+        </w:rPr>
+        <w:t>Shepherdia</w:t>
+      </w:r>
+      <w:r>
+        <w:t xml:space="preserve">, </w:t>
+      </w:r>
+      <w:r>
+        <w:rPr>
+          <w:i/>
+        </w:rPr>
+        <w:t>Symphoricarpos</w:t>
+      </w:r>
+      <w:r>
+        <w:t xml:space="preserve">, and the dwarf-shrubs </w:t>
+      </w:r>
+      <w:r>
+        <w:rPr>
+          <w:i/>
+        </w:rPr>
+        <w:t>Mahonia</w:t>
+      </w:r>
+      <w:r>
+        <w:t xml:space="preserve"> and </w:t>
+      </w:r>
+      <w:r>
+        <w:rPr>
+          <w:i/>
+        </w:rPr>
+        <w:t>Vaccinium</w:t>
+      </w:r>
+      <w:r>
+        <w:t xml:space="preserve">. Common graminoids may include </w:t>
+      </w:r>
+      <w:r>
+        <w:rPr>
+          <w:i/>
+        </w:rPr>
         <w:lastRenderedPageBreak/>
-        <w:t xml:space="preserve">When </w:t>
+        <w:t>Bromus</w:t>
+      </w:r>
+      <w:r>
+        <w:t xml:space="preserve">, </w:t>
       </w:r>
       <w:r>
         <w:rPr>
           <w:i/>
-          <w:iCs/>
-        </w:rPr>
-        <w:t>Populus tremuloides</w:t>
-      </w:r>
-      <w:r>
-        <w:t xml:space="preserve"> co-occurs with </w:t>
-      </w:r>
-      <w:r>
-        <w:t>conifers</w:t>
-      </w:r>
-      <w:r>
-        <w:t xml:space="preserve"> on the west side of the Sierran crest</w:t>
-      </w:r>
-      <w:r>
-        <w:t>, it is typically found in smaller patches, often less than 2 ha (5 acres) in size</w:t>
-      </w:r>
-      <w:r>
-        <w:t xml:space="preserve">. </w:t>
-      </w:r>
-      <w:r>
-        <w:t xml:space="preserve">Mature stands in which </w:t>
+        </w:rPr>
+        <w:t>Calamagrostis</w:t>
+      </w:r>
+      <w:r>
+        <w:t xml:space="preserve">, </w:t>
       </w:r>
       <w:r>
         <w:rPr>
           <w:i/>
-          <w:iCs/>
-        </w:rPr>
-        <w:t>P. tremuloides</w:t>
-      </w:r>
-      <w:r>
-        <w:t xml:space="preserve"> are still dominant are usually relatively open. Average canopy closures range from 60 to 100 percent in young and intermediate-aged stands and from 25 to 60 percent in mature stands. The open nature of the stands results in substantial </w:t>
-      </w:r>
-      <w:r>
-        <w:t>light penetration to the ground</w:t>
-      </w:r>
-      <w:r>
-        <w:t xml:space="preserve"> (</w:t>
-      </w:r>
-      <w:r>
-        <w:t>Verner 1988).</w:t>
+        </w:rPr>
+        <w:t>Carex</w:t>
+      </w:r>
+      <w:r>
+        <w:t xml:space="preserve">, </w:t>
+      </w:r>
+      <w:r>
+        <w:rPr>
+          <w:i/>
+        </w:rPr>
+        <w:t>Elymus</w:t>
+      </w:r>
+      <w:r>
+        <w:t xml:space="preserve">, </w:t>
+      </w:r>
+      <w:r>
+        <w:rPr>
+          <w:i/>
+        </w:rPr>
+        <w:t>Festuca</w:t>
+      </w:r>
+      <w:r>
+        <w:t xml:space="preserve">, and </w:t>
+      </w:r>
+      <w:r>
+        <w:rPr>
+          <w:i/>
+        </w:rPr>
+        <w:t>Hesperostipa</w:t>
+      </w:r>
+      <w:r>
+        <w:t xml:space="preserve">. Associated forbs may include </w:t>
+      </w:r>
+      <w:r>
+        <w:rPr>
+          <w:i/>
+        </w:rPr>
+        <w:t>Achillea</w:t>
+      </w:r>
+      <w:r>
+        <w:t xml:space="preserve">, </w:t>
+      </w:r>
+      <w:r>
+        <w:rPr>
+          <w:i/>
+        </w:rPr>
+        <w:t>Eucephalus</w:t>
+      </w:r>
+      <w:r>
+        <w:t xml:space="preserve">, </w:t>
+      </w:r>
+      <w:r>
+        <w:rPr>
+          <w:i/>
+        </w:rPr>
+        <w:t>Delphinium</w:t>
+      </w:r>
+      <w:r>
+        <w:t xml:space="preserve">, </w:t>
+      </w:r>
+      <w:r>
+        <w:rPr>
+          <w:i/>
+        </w:rPr>
+        <w:t>Geranium</w:t>
+      </w:r>
+      <w:r>
+        <w:t xml:space="preserve">, </w:t>
+      </w:r>
+      <w:r>
+        <w:rPr>
+          <w:i/>
+        </w:rPr>
+        <w:t>Heracleum</w:t>
+      </w:r>
+      <w:r>
+        <w:t xml:space="preserve">, </w:t>
+      </w:r>
+      <w:r>
+        <w:rPr>
+          <w:i/>
+        </w:rPr>
+        <w:t>Ligusticum</w:t>
+      </w:r>
+      <w:r>
+        <w:t xml:space="preserve">, </w:t>
+      </w:r>
+      <w:r>
+        <w:rPr>
+          <w:i/>
+        </w:rPr>
+        <w:t>Lupinus</w:t>
+      </w:r>
+      <w:r>
+        <w:t xml:space="preserve">, </w:t>
+      </w:r>
+      <w:r>
+        <w:rPr>
+          <w:i/>
+        </w:rPr>
+        <w:t>Osmorhiza</w:t>
+      </w:r>
+      <w:r>
+        <w:t xml:space="preserve">, </w:t>
+      </w:r>
+      <w:r>
+        <w:rPr>
+          <w:i/>
+        </w:rPr>
+        <w:t>Pteridium</w:t>
+      </w:r>
+      <w:r>
+        <w:t xml:space="preserve">, </w:t>
+      </w:r>
+      <w:r>
+        <w:rPr>
+          <w:i/>
+        </w:rPr>
+        <w:t>Rudbeckia</w:t>
+      </w:r>
+      <w:r>
+        <w:t xml:space="preserve">, </w:t>
+      </w:r>
+      <w:r>
+        <w:rPr>
+          <w:i/>
+        </w:rPr>
+        <w:t>Thalictrum</w:t>
+      </w:r>
+      <w:r>
+        <w:t xml:space="preserve">, </w:t>
+      </w:r>
+      <w:r>
+        <w:rPr>
+          <w:i/>
+        </w:rPr>
+        <w:t>Valeriana</w:t>
+      </w:r>
+      <w:r>
+        <w:t xml:space="preserve">, </w:t>
+      </w:r>
+      <w:r>
+        <w:rPr>
+          <w:i/>
+        </w:rPr>
+        <w:t>Wyethia</w:t>
+      </w:r>
+      <w:r>
+        <w:t xml:space="preserve">, and many </w:t>
+      </w:r>
+      <w:r>
+        <w:t>others</w:t>
+      </w:r>
+      <w:r>
+        <w:t xml:space="preserve"> (LandFire 2007b)</w:t>
+      </w:r>
+      <w:r>
+        <w:t>.</w:t>
       </w:r>
     </w:p>
     <w:p/>
@@ -853,7 +1096,35 @@
           <w:rFonts w:eastAsia="Times New Roman"/>
           <w:noProof/>
         </w:rPr>
-        <w:t>This landcover type occurs on all aspects from about 1200 m to 1980 m (4000-6500 ft) in elevation, east of the Sierra Nevada crest (Fitzhugh 1988). It is usually found on volcanic and granitic substrates, and are shallow with a frigid soil temperature regime (LandFire 2007a).</w:t>
+        <w:t xml:space="preserve">This landcover type occurs on all aspects from about 1200 m to 1980 m (4000-6500 ft) in elevation, east of the Sierra Nevada crest (Fitzhugh 1988). It is usually found on volcanic and granitic substrates, </w:t>
+      </w:r>
+      <w:r>
+        <w:rPr>
+          <w:rFonts w:eastAsia="Times New Roman"/>
+          <w:noProof/>
+        </w:rPr>
+        <w:t>in</w:t>
+      </w:r>
+      <w:r>
+        <w:rPr>
+          <w:rFonts w:eastAsia="Times New Roman"/>
+          <w:noProof/>
+        </w:rPr>
+        <w:t xml:space="preserve"> shallow </w:t>
+      </w:r>
+      <w:r>
+        <w:rPr>
+          <w:rFonts w:eastAsia="Times New Roman"/>
+          <w:noProof/>
+        </w:rPr>
+        <w:t xml:space="preserve">soils </w:t>
+      </w:r>
+      <w:r>
+        <w:rPr>
+          <w:rFonts w:eastAsia="Times New Roman"/>
+          <w:noProof/>
+        </w:rPr>
+        <w:t>with a frigid soil temperature regime (LandFire 2007a).</w:t>
       </w:r>
     </w:p>
     <w:p>
@@ -901,20 +1172,6 @@
         </w:rPr>
         <w:tab/>
       </w:r>
-      <w:r>
-        <w:rPr>
-          <w:b/>
-        </w:rPr>
-        <w:tab/>
-      </w:r>
-      <w:r>
-        <w:t xml:space="preserve">Again, we are utilizing an aspen model developed for the west side. </w:t>
-      </w:r>
-    </w:p>
-    <w:p>
-      <w:pPr>
-        <w:ind w:firstLine="360"/>
-      </w:pPr>
       <w:r>
         <w:t xml:space="preserve">Sites supporting </w:t>
       </w:r>
@@ -951,6 +1208,33 @@
       </w:r>
       <w:r>
         <w:t>)</w:t>
+      </w:r>
+      <w:r>
+        <w:t>.</w:t>
+      </w:r>
+      <w:r>
+        <w:t xml:space="preserve"> </w:t>
+      </w:r>
+      <w:r>
+        <w:rPr>
+          <w:i/>
+        </w:rPr>
+        <w:t>P. tremuloides</w:t>
+      </w:r>
+      <w:r>
+        <w:t xml:space="preserve"> stands may also be associated with </w:t>
+      </w:r>
+      <w:r>
+        <w:t>lateral or terminal moraine boulder material, talus-colluvium, rock falls, or lava flows</w:t>
+      </w:r>
+      <w:r>
+        <w:t xml:space="preserve">. In addition, pure stands may be found in </w:t>
+      </w:r>
+      <w:r>
+        <w:t>topographic positions where snow accumulates, mostly at higher north facing elevations</w:t>
+      </w:r>
+      <w:r>
+        <w:t>, where snow presence means the growing season is too short to support conifers (Shepperd et al. 2006)</w:t>
       </w:r>
       <w:r>
         <w:t>.</w:t>
@@ -1034,7 +1318,7 @@
         <w:t>ground portions of the shrubs and herbs, but mo</w:t>
       </w:r>
       <w:r>
-        <w:t>st shrubs and herbs promptly re</w:t>
+        <w:t>st shrubs and herbs re</w:t>
       </w:r>
       <w:r>
         <w:t xml:space="preserve">sprout from surviving below-ground organs. Wildfires may trigger transitions between developmental </w:t>
@@ -1236,34 +1520,94 @@
         <w:t>ation from below-ground suckers</w:t>
       </w:r>
       <w:r>
-        <w:t xml:space="preserve">. Upland clones are impaired or </w:t>
-      </w:r>
-      <w:r>
-        <w:t>suppressed</w:t>
-      </w:r>
-      <w:r>
-        <w:t xml:space="preserve"> by conifer ingrowth and overtopping and </w:t>
-      </w:r>
-      <w:r>
-        <w:t>intensive g</w:t>
-      </w:r>
-      <w:r>
-        <w:t>razing</w:t>
-      </w:r>
-      <w:r>
-        <w:t xml:space="preserve"> that inhibits growth</w:t>
-      </w:r>
-      <w:r>
-        <w:t>. In a reference condition scenario, a few stands will advance toward conifer dominance, but in the current landscape scenario where fire has been reduced from reference conditions there are many more conif</w:t>
-      </w:r>
-      <w:r>
-        <w:t>er-dominated mixed aspen stands</w:t>
-      </w:r>
-      <w:r>
-        <w:t xml:space="preserve"> (</w:t>
-      </w:r>
-      <w:r>
-        <w:t>LandFire 2007b, Verner 1988).</w:t>
+        <w:t xml:space="preserve">. </w:t>
+      </w:r>
+      <w:r>
+        <w:t xml:space="preserve">Replacement fire and ground fire </w:t>
+      </w:r>
+      <w:r>
+        <w:t>are thought to have been</w:t>
+      </w:r>
+      <w:r>
+        <w:t xml:space="preserve"> common in stable </w:t>
+      </w:r>
+      <w:r>
+        <w:rPr>
+          <w:i/>
+        </w:rPr>
+        <w:t>P. tremuloides</w:t>
+      </w:r>
+      <w:r>
+        <w:t xml:space="preserve"> stands</w:t>
+      </w:r>
+      <w:r>
+        <w:t xml:space="preserve"> </w:t>
+      </w:r>
+      <w:r>
+        <w:t>historically</w:t>
+      </w:r>
+      <w:r>
+        <w:t xml:space="preserve">. </w:t>
+      </w:r>
+      <w:r>
+        <w:t xml:space="preserve">Because </w:t>
+      </w:r>
+      <w:r>
+        <w:rPr>
+          <w:i/>
+        </w:rPr>
+        <w:t xml:space="preserve">P. </w:t>
+      </w:r>
+      <w:r>
+        <w:rPr>
+          <w:i/>
+        </w:rPr>
+        <w:t>tremuloides</w:t>
+      </w:r>
+      <w:r>
+        <w:rPr>
+          <w:i/>
+        </w:rPr>
+        <w:t xml:space="preserve"> </w:t>
+      </w:r>
+      <w:r>
+        <w:t>is associated with mesic conditions, it rarely burns</w:t>
+      </w:r>
+      <w:r>
+        <w:t xml:space="preserve"> dur</w:t>
+      </w:r>
+      <w:r>
+        <w:t>ing the normal lightning season. However, during years with little precipitation stands may be more susceptible to burning. E</w:t>
+      </w:r>
+      <w:r>
+        <w:t xml:space="preserve">vidence </w:t>
+      </w:r>
+      <w:r>
+        <w:t>from</w:t>
+      </w:r>
+      <w:r>
+        <w:t xml:space="preserve"> fire scars and historical studies show that</w:t>
+      </w:r>
+      <w:r>
+        <w:t xml:space="preserve"> past</w:t>
+      </w:r>
+      <w:r>
+        <w:t xml:space="preserve"> fires occurred mostly during the spring and fall.</w:t>
+      </w:r>
+      <w:r>
+        <w:t xml:space="preserve"> </w:t>
+      </w:r>
+      <w:r>
+        <w:t>These are typ</w:t>
+      </w:r>
+      <w:r>
+        <w:t>ically self-perpetuating stands</w:t>
+      </w:r>
+      <w:r>
+        <w:t xml:space="preserve"> </w:t>
+      </w:r>
+      <w:r>
+        <w:t>(LandFire 2007b)</w:t>
       </w:r>
     </w:p>
     <w:p>
@@ -1301,7 +1645,7 @@
         <w:t>.</w:t>
       </w:r>
       <w:r>
-        <w:t xml:space="preserve"> The LandFire model for northern Sierra Nevada aspen that is seral to conifers predicts a mean FRI of 37 years. Replacement FRI has a mean of 150 years with a range of 50-300 years, while mixed severity FRI is 250 years, and low severity fire FRI is 60 years (2007b). We recalculated these numbers using condition-specific information and using only high and low mortality fire categories, which resulted in an interval of 92 years for high mortality fire, 91 years for low mortality fire, and 46 years for any fire.</w:t>
+        <w:t xml:space="preserve"> The LandFire model for northern Sierra Nevada “stable aspen” predicts a mean FRI of 31 years. Replacement FRI has a mean of 68 years with a range of 50-300 years, while mixed severity FRI has a mean of 57 years with a range of 20-60 years, and low severity fire is not modeled (LandFire 2007b). We recalculated these numbers using condition-specific information and using only high and low mortality fire categories, which resulted in an interval of 38 years for high mortality fire, 111 years for low mortality fire, and 29 years for any fire.</w:t>
       </w:r>
     </w:p>
     <w:p>
@@ -1363,84 +1707,119 @@
           <w:sz w:val="22"/>
           <w:szCs w:val="24"/>
         </w:rPr>
-        <w:t xml:space="preserve">(LandFire 2007a) </w:t>
+        <w:t>(LandFire 2007a)</w:t>
       </w:r>
       <w:r>
         <w:rPr>
           <w:sz w:val="22"/>
           <w:szCs w:val="24"/>
         </w:rPr>
-        <w:t xml:space="preserve">and </w:t>
+        <w:t>,</w:t>
       </w:r>
       <w:r>
         <w:rPr>
           <w:sz w:val="22"/>
           <w:szCs w:val="24"/>
         </w:rPr>
-        <w:t>Skinner and Chang</w:t>
+        <w:t xml:space="preserve"> </w:t>
       </w:r>
       <w:r>
         <w:rPr>
           <w:sz w:val="22"/>
           <w:szCs w:val="24"/>
         </w:rPr>
-        <w:t xml:space="preserve"> (</w:t>
+        <w:t>Skinner and Chang</w:t>
       </w:r>
       <w:r>
         <w:rPr>
           <w:sz w:val="22"/>
           <w:szCs w:val="24"/>
         </w:rPr>
-        <w:t>1996</w:t>
+        <w:t xml:space="preserve"> (</w:t>
       </w:r>
       <w:r>
         <w:rPr>
           <w:sz w:val="22"/>
           <w:szCs w:val="24"/>
         </w:rPr>
-        <w:t xml:space="preserve">). </w:t>
+        <w:t>1996</w:t>
       </w:r>
       <w:r>
         <w:rPr>
           <w:sz w:val="22"/>
           <w:szCs w:val="24"/>
         </w:rPr>
-        <w:t xml:space="preserve">Numbers for </w:t>
+        <w:t>)</w:t>
       </w:r>
       <w:r>
         <w:rPr>
           <w:sz w:val="22"/>
           <w:szCs w:val="24"/>
         </w:rPr>
-        <w:t>YPN</w:t>
+        <w:t xml:space="preserve"> and Safford (pers. comm. 2013)</w:t>
       </w:r>
       <w:r>
         <w:rPr>
           <w:sz w:val="22"/>
           <w:szCs w:val="24"/>
         </w:rPr>
-        <w:t>-ASP were derived from BpS model 0610610 (</w:t>
+        <w:t xml:space="preserve">. </w:t>
       </w:r>
       <w:r>
         <w:rPr>
           <w:sz w:val="22"/>
           <w:szCs w:val="24"/>
         </w:rPr>
-        <w:t>LandFire</w:t>
+        <w:t xml:space="preserve">Numbers for </w:t>
       </w:r>
       <w:r>
         <w:rPr>
           <w:sz w:val="22"/>
           <w:szCs w:val="24"/>
         </w:rPr>
-        <w:t xml:space="preserve"> 2007</w:t>
+        <w:t>YPN</w:t>
       </w:r>
       <w:r>
         <w:rPr>
           <w:sz w:val="22"/>
           <w:szCs w:val="24"/>
         </w:rPr>
-        <w:t>c</w:t>
+        <w:t>-ASP were derived from BpS model 0610</w:t>
+      </w:r>
+      <w:r>
+        <w:rPr>
+          <w:sz w:val="22"/>
+          <w:szCs w:val="24"/>
+        </w:rPr>
+        <w:t>1</w:t>
+      </w:r>
+      <w:r>
+        <w:rPr>
+          <w:sz w:val="22"/>
+          <w:szCs w:val="24"/>
+        </w:rPr>
+        <w:t>10 (</w:t>
+      </w:r>
+      <w:r>
+        <w:rPr>
+          <w:sz w:val="22"/>
+          <w:szCs w:val="24"/>
+        </w:rPr>
+        <w:t>LandFire</w:t>
+      </w:r>
+      <w:r>
+        <w:rPr>
+          <w:sz w:val="22"/>
+          <w:szCs w:val="24"/>
+        </w:rPr>
+        <w:t xml:space="preserve"> 2007</w:t>
+      </w:r>
+      <w:r>
+        <w:rPr>
+          <w:sz w:val="22"/>
+          <w:szCs w:val="24"/>
+        </w:rPr>
+        <w:t>b</w:t>
       </w:r>
       <w:r>
         <w:rPr>
@@ -1775,7 +2154,7 @@
               <w:rPr>
                 <w:color w:val="000000"/>
               </w:rPr>
-              <w:t>121</w:t>
+              <w:t>200</w:t>
             </w:r>
           </w:p>
         </w:tc>
@@ -1859,7 +2238,7 @@
               <w:rPr>
                 <w:color w:val="000000"/>
               </w:rPr>
-              <w:t>29</w:t>
+              <w:t>5</w:t>
             </w:r>
           </w:p>
         </w:tc>
@@ -2029,7 +2408,7 @@
               <w:rPr>
                 <w:color w:val="000000"/>
               </w:rPr>
-              <w:t>71</w:t>
+              <w:t>95</w:t>
             </w:r>
           </w:p>
         </w:tc>
@@ -2310,7 +2689,7 @@
               <w:rPr>
                 <w:color w:val="000000"/>
               </w:rPr>
-              <w:t>92</w:t>
+              <w:t>38</w:t>
             </w:r>
           </w:p>
         </w:tc>
@@ -2397,7 +2776,7 @@
               <w:rPr>
                 <w:color w:val="000000"/>
               </w:rPr>
-              <w:t>50</w:t>
+              <w:t>12</w:t>
             </w:r>
           </w:p>
         </w:tc>
@@ -2484,7 +2863,7 @@
               <w:rPr>
                 <w:color w:val="000000"/>
               </w:rPr>
-              <w:t>91</w:t>
+              <w:t>111</w:t>
             </w:r>
           </w:p>
         </w:tc>
@@ -2571,7 +2950,7 @@
               <w:rPr>
                 <w:color w:val="000000"/>
               </w:rPr>
-              <w:t>50</w:t>
+              <w:t>88</w:t>
             </w:r>
           </w:p>
         </w:tc>
@@ -2658,7 +3037,7 @@
               <w:rPr>
                 <w:color w:val="000000"/>
               </w:rPr>
-              <w:t>46</w:t>
+              <w:t>18</w:t>
             </w:r>
           </w:p>
         </w:tc>
@@ -2716,7 +3095,13 @@
               <w:rPr>
                 <w:color w:val="000000"/>
               </w:rPr>
-              <w:t>20</w:t>
+              <w:t>3</w:t>
+            </w:r>
+            <w:r>
+              <w:rPr>
+                <w:color w:val="000000"/>
+              </w:rPr>
+              <w:t>0</w:t>
             </w:r>
             <w:r>
               <w:rPr>
@@ -2846,22 +3231,25 @@
     </w:p>
     <w:p>
       <w:r>
-        <w:t xml:space="preserve">We recognize five separate condition classes for YPN and YPN -ASP. The condition classes described below are based on the classes described in the pertinent LandFire Biophysical Setting model descriptions, which in turn were based on a “5-box” state and transition models describing major successional stages related to fire regime condition classification. According to the Fire Regime Condition Class guidebook, up to five successional classes may be utilized to describe age, size, canopy cover, and vegetation composition, ranging from early seral (post-disturbance) to late seral (such as old growth) (Barrett et al. 2010). </w:t>
-      </w:r>
-    </w:p>
-    <w:p>
-      <w:r>
-        <w:tab/>
-        <w:t xml:space="preserve"> The YPN variant is assigned to five separate condition classes: Early Development (ED), Mid Development Open (MDO), Mid Development Closed (MDC), Late Development Open (LDO, and Late Development Closed (LDC). The YPN -ASP variant is also assigned to five condition classes: Early Development – Aspen (ED-A), Mid Development – Aspen (MD-A), Mid Development – Aspen with Conifer (MD-AC), Late Development Closed (LDC), and Late Development – Conifer with Aspen (LD-CA).</w:t>
-      </w:r>
-    </w:p>
-    <w:p>
-      <w:pPr>
-        <w:rPr>
-          <w:b/>
-          <w:sz w:val="32"/>
-        </w:rPr>
-      </w:pPr>
+        <w:t>We recognize five separate condition classes for YPN</w:t>
+      </w:r>
+      <w:r>
+        <w:t xml:space="preserve">: Early Development (ED), Mid Development Open (MDO), Mid Development Closed (MDC), Late Development Open (LDO, and Late Development Closed (LDC). </w:t>
+      </w:r>
+      <w:r>
+        <w:t xml:space="preserve"> </w:t>
+      </w:r>
+      <w:r>
+        <w:t>The YPN -ASP variant is assigned to three condition classes: Early Development – Aspen (ED-A), Mid Development – Aspen (MD-A), and Late Development – Conifer with Aspen (LD-CA).</w:t>
+      </w:r>
+    </w:p>
+    <w:p>
+      <w:pPr>
+        <w:ind w:firstLine="360"/>
+      </w:pPr>
+      <w:r>
+        <w:t>We use condition classes not in the sense of fire regime condition classes, but as an alternative to “successional” classes that imply a linear progression of states and tend not to incorporate disturbance. The condition classes identified here are derived from a combination of successional processes and anthropogenic and natural disturbance, and are intended to represent a composition and structural condition that can be arrived at from multiple other conditions described for that landcover type. Thus our condition classes incorporate age, size, canopy cover, and vegetation composition as well as relative seral stages. In general, the delineation of stages has originated from the LandFire biophysical setting model descriptive of a given landcover type; however, condition classes are not necessarily identical to the classes identified in those models.</w:t>
+      </w:r>
     </w:p>
     <w:p>
       <w:pPr>
@@ -2878,36 +3266,6 @@
           <w:sz w:val="32"/>
         </w:rPr>
       </w:pPr>
-      <w:r>
-        <w:rPr>
-          <w:rFonts w:eastAsia="Times New Roman"/>
-          <w:b/>
-          <w:bCs/>
-          <w:noProof/>
-          <w:sz w:val="32"/>
-        </w:rPr>
-        <w:t>Yellow</w:t>
-      </w:r>
-      <w:r>
-        <w:rPr>
-          <w:rFonts w:eastAsia="Times New Roman"/>
-          <w:b/>
-          <w:bCs/>
-          <w:noProof/>
-          <w:sz w:val="32"/>
-        </w:rPr>
-        <w:t xml:space="preserve"> Pine</w:t>
-      </w:r>
-      <w:r>
-        <w:rPr>
-          <w:rFonts w:eastAsia="Times New Roman"/>
-          <w:b/>
-          <w:bCs/>
-          <w:noProof/>
-          <w:sz w:val="32"/>
-        </w:rPr>
-        <w:t xml:space="preserve"> Variant</w:t>
-      </w:r>
     </w:p>
     <w:p>
       <w:pPr>
@@ -2921,6 +3279,52 @@
           <w:b/>
           <w:bCs/>
           <w:noProof/>
+          <w:sz w:val="32"/>
+        </w:rPr>
+      </w:pPr>
+      <w:r>
+        <w:rPr>
+          <w:rFonts w:eastAsia="Times New Roman"/>
+          <w:b/>
+          <w:bCs/>
+          <w:noProof/>
+          <w:sz w:val="32"/>
+        </w:rPr>
+        <w:t>Yellow</w:t>
+      </w:r>
+      <w:r>
+        <w:rPr>
+          <w:rFonts w:eastAsia="Times New Roman"/>
+          <w:b/>
+          <w:bCs/>
+          <w:noProof/>
+          <w:sz w:val="32"/>
+        </w:rPr>
+        <w:t xml:space="preserve"> Pine</w:t>
+      </w:r>
+      <w:r>
+        <w:rPr>
+          <w:rFonts w:eastAsia="Times New Roman"/>
+          <w:b/>
+          <w:bCs/>
+          <w:noProof/>
+          <w:sz w:val="32"/>
+        </w:rPr>
+        <w:t xml:space="preserve"> Variant</w:t>
+      </w:r>
+    </w:p>
+    <w:p>
+      <w:pPr>
+        <w:autoSpaceDE w:val="0"/>
+        <w:autoSpaceDN w:val="0"/>
+        <w:adjustRightInd w:val="0"/>
+        <w:spacing w:after="120"/>
+        <w:outlineLvl w:val="2"/>
+        <w:rPr>
+          <w:rFonts w:eastAsia="Times New Roman"/>
+          <w:b/>
+          <w:bCs/>
+          <w:noProof/>
           <w:sz w:val="28"/>
         </w:rPr>
       </w:pPr>
@@ -2996,7 +3400,21 @@
           <w:rFonts w:cs="Times"/>
           <w:lang w:eastAsia="ja-JP"/>
         </w:rPr>
-        <w:t xml:space="preserve">a stand-replacing disturbance. Following stand-replacing disturbance, some sites are dominated by dense shrub stands composed of </w:t>
+        <w:t xml:space="preserve">a stand-replacing disturbance. Following </w:t>
+      </w:r>
+      <w:r>
+        <w:rPr>
+          <w:rFonts w:cs="Times"/>
+          <w:lang w:eastAsia="ja-JP"/>
+        </w:rPr>
+        <w:t>such</w:t>
+      </w:r>
+      <w:r>
+        <w:rPr>
+          <w:rFonts w:cs="Times"/>
+          <w:lang w:eastAsia="ja-JP"/>
+        </w:rPr>
+        <w:t xml:space="preserve"> disturbance, some sites are dominated by dense shrub stands composed of </w:t>
       </w:r>
       <w:r>
         <w:rPr>
@@ -3042,18 +3460,26 @@
           <w:noProof/>
         </w:rPr>
         <w:drawing>
-          <wp:anchor distT="0" distB="0" distL="114300" distR="114300" simplePos="0" relativeHeight="251660288" behindDoc="0" locked="0" layoutInCell="1" allowOverlap="1" wp14:anchorId="45F9B7E5" wp14:editId="0C02D570">
+          <wp:anchor distT="0" distB="0" distL="114300" distR="114300" simplePos="0" relativeHeight="251664384" behindDoc="0" locked="0" layoutInCell="1" allowOverlap="1" wp14:anchorId="3AECF5E1" wp14:editId="3C07C0EE">
             <wp:simplePos x="0" y="0"/>
             <wp:positionH relativeFrom="column">
-              <wp:posOffset>3037840</wp:posOffset>
+              <wp:posOffset>3017520</wp:posOffset>
             </wp:positionH>
             <wp:positionV relativeFrom="paragraph">
-              <wp:posOffset>110490</wp:posOffset>
+              <wp:posOffset>91440</wp:posOffset>
             </wp:positionV>
-            <wp:extent cx="2885440" cy="2286000"/>
-            <wp:effectExtent l="0" t="0" r="10160" b="0"/>
-            <wp:wrapSquare wrapText="bothSides"/>
-            <wp:docPr id="3" name="Picture 3"/>
+            <wp:extent cx="2930525" cy="2286000"/>
+            <wp:effectExtent l="0" t="0" r="0" b="0"/>
+            <wp:wrapTight wrapText="bothSides">
+              <wp:wrapPolygon edited="0">
+                <wp:start x="0" y="0"/>
+                <wp:lineTo x="0" y="21360"/>
+                <wp:lineTo x="21343" y="21360"/>
+                <wp:lineTo x="21343" y="0"/>
+                <wp:lineTo x="0" y="0"/>
+              </wp:wrapPolygon>
+            </wp:wrapTight>
+            <wp:docPr id="1" name="Picture 1"/>
             <wp:cNvGraphicFramePr>
               <a:graphicFrameLocks xmlns:a="http://schemas.openxmlformats.org/drawingml/2006/main" noChangeAspect="1"/>
             </wp:cNvGraphicFramePr>
@@ -3061,7 +3487,7 @@
               <a:graphicData uri="http://schemas.openxmlformats.org/drawingml/2006/picture">
                 <pic:pic xmlns:pic="http://schemas.openxmlformats.org/drawingml/2006/picture">
                   <pic:nvPicPr>
-                    <pic:cNvPr id="0" name="WWP_ED.png"/>
+                    <pic:cNvPr id="0" name="YPN_ED.png"/>
                     <pic:cNvPicPr/>
                   </pic:nvPicPr>
                   <pic:blipFill rotWithShape="1">
@@ -3072,13 +3498,13 @@
                         </a:ext>
                       </a:extLst>
                     </a:blip>
-                    <a:srcRect l="4957" t="5242" r="7864" b="2664"/>
+                    <a:srcRect l="3932" t="5472" r="7522" b="2436"/>
                     <a:stretch/>
                   </pic:blipFill>
                   <pic:spPr bwMode="auto">
                     <a:xfrm>
                       <a:off x="0" y="0"/>
-                      <a:ext cx="2885440" cy="2286000"/>
+                      <a:ext cx="2930525" cy="2286000"/>
                     </a:xfrm>
                     <a:prstGeom prst="rect">
                       <a:avLst/>
@@ -3186,8 +3612,6 @@
         </w:rPr>
         <w:t>C</w:t>
       </w:r>
-      <w:bookmarkStart w:id="0" w:name="_GoBack"/>
-      <w:bookmarkEnd w:id="0"/>
       <w:r>
         <w:rPr>
           <w:rFonts w:cs="Times"/>
@@ -3442,60 +3866,21 @@
     <w:p>
       <w:r>
         <w:rPr>
-          <w:b/>
-        </w:rPr>
-        <w:t>Succession Transition</w:t>
-      </w:r>
-      <w:r>
-        <w:tab/>
-      </w:r>
-      <w:r>
-        <w:t>This class will maintain under low mor</w:t>
-      </w:r>
-      <w:r>
-        <w:t>tality disturbance, but after 40</w:t>
-      </w:r>
-      <w:r>
-        <w:t xml:space="preserve"> </w:t>
-      </w:r>
-      <w:r>
-        <w:t>years without fire it begins transitioning to MDC</w:t>
-      </w:r>
-      <w:r>
-        <w:t xml:space="preserve"> at a rate of 0.8 per time step</w:t>
-      </w:r>
-      <w:r>
-        <w:t xml:space="preserve">. </w:t>
-      </w:r>
-      <w:r>
-        <w:t>Succession to LDO occurs once the patch has been in mid development for 170 years. The rate of succession per time step is 0.6. After 230 years, all stands will have succeeded.</w:t>
-      </w:r>
-    </w:p>
-    <w:p>
-      <w:pPr>
-        <w:ind w:firstLine="360"/>
-        <w:rPr>
-          <w:rFonts w:eastAsia="Times New Roman"/>
-          <w:noProof/>
-        </w:rPr>
-      </w:pPr>
-      <w:r>
-        <w:rPr>
           <w:noProof/>
         </w:rPr>
         <w:drawing>
-          <wp:anchor distT="0" distB="0" distL="114300" distR="114300" simplePos="0" relativeHeight="251661312" behindDoc="0" locked="0" layoutInCell="1" allowOverlap="1" wp14:anchorId="7396C357" wp14:editId="26AA792C">
+          <wp:anchor distT="0" distB="0" distL="114300" distR="114300" simplePos="0" relativeHeight="251665408" behindDoc="0" locked="0" layoutInCell="1" allowOverlap="1" wp14:anchorId="4FEB24DE" wp14:editId="10A45A70">
             <wp:simplePos x="0" y="0"/>
             <wp:positionH relativeFrom="column">
               <wp:posOffset>3027680</wp:posOffset>
             </wp:positionH>
             <wp:positionV relativeFrom="paragraph">
-              <wp:posOffset>-302260</wp:posOffset>
+              <wp:posOffset>64770</wp:posOffset>
             </wp:positionV>
-            <wp:extent cx="2902585" cy="2286000"/>
+            <wp:extent cx="2899410" cy="2286000"/>
             <wp:effectExtent l="0" t="0" r="0" b="0"/>
             <wp:wrapSquare wrapText="bothSides"/>
-            <wp:docPr id="5" name="Picture 5"/>
+            <wp:docPr id="2" name="Picture 2"/>
             <wp:cNvGraphicFramePr>
               <a:graphicFrameLocks xmlns:a="http://schemas.openxmlformats.org/drawingml/2006/main" noChangeAspect="1"/>
             </wp:cNvGraphicFramePr>
@@ -3503,7 +3888,7 @@
               <a:graphicData uri="http://schemas.openxmlformats.org/drawingml/2006/picture">
                 <pic:pic xmlns:pic="http://schemas.openxmlformats.org/drawingml/2006/picture">
                   <pic:nvPicPr>
-                    <pic:cNvPr id="0" name="WWP_MDO.png"/>
+                    <pic:cNvPr id="0" name="YPN_MDO.png"/>
                     <pic:cNvPicPr/>
                   </pic:nvPicPr>
                   <pic:blipFill rotWithShape="1">
@@ -3514,13 +3899,13 @@
                         </a:ext>
                       </a:extLst>
                     </a:blip>
-                    <a:srcRect l="4614" t="5472" r="7692" b="2436"/>
+                    <a:srcRect l="4445" t="5015" r="7521" b="2436"/>
                     <a:stretch/>
                   </pic:blipFill>
                   <pic:spPr bwMode="auto">
                     <a:xfrm>
                       <a:off x="0" y="0"/>
-                      <a:ext cx="2902585" cy="2286000"/>
+                      <a:ext cx="2899410" cy="2286000"/>
                     </a:xfrm>
                     <a:prstGeom prst="rect">
                       <a:avLst/>
@@ -3546,6 +3931,45 @@
           </wp:anchor>
         </w:drawing>
       </w:r>
+      <w:r>
+        <w:rPr>
+          <w:b/>
+        </w:rPr>
+        <w:t>Succession Transition</w:t>
+      </w:r>
+      <w:r>
+        <w:tab/>
+      </w:r>
+      <w:r>
+        <w:t>This class will maintain under low mor</w:t>
+      </w:r>
+      <w:r>
+        <w:t>tality disturbance, but after 40</w:t>
+      </w:r>
+      <w:r>
+        <w:t xml:space="preserve"> </w:t>
+      </w:r>
+      <w:r>
+        <w:t>years without fire it begins transitioning to MDC</w:t>
+      </w:r>
+      <w:r>
+        <w:t xml:space="preserve"> at a rate of 0.8 per time step</w:t>
+      </w:r>
+      <w:r>
+        <w:t xml:space="preserve">. </w:t>
+      </w:r>
+      <w:r>
+        <w:t>Succession to LDO occurs once the patch has been in mid development for 170 years. The rate of succession per time step is 0.6. After 230 years, all stands will have succeeded.</w:t>
+      </w:r>
+    </w:p>
+    <w:p>
+      <w:pPr>
+        <w:ind w:firstLine="360"/>
+        <w:rPr>
+          <w:rFonts w:eastAsia="Times New Roman"/>
+          <w:noProof/>
+        </w:rPr>
+      </w:pPr>
     </w:p>
     <w:p>
       <w:pPr>
@@ -3661,80 +4085,20 @@
     </w:p>
     <w:p>
       <w:pPr>
-        <w:pBdr>
-          <w:bottom w:val="single" w:sz="4" w:space="1" w:color="auto"/>
-        </w:pBdr>
+        <w:rPr>
+          <w:rFonts w:cs="Times"/>
+          <w:lang w:eastAsia="ja-JP"/>
+        </w:rPr>
+      </w:pPr>
+    </w:p>
+    <w:p>
+      <w:pPr>
         <w:autoSpaceDE w:val="0"/>
         <w:autoSpaceDN w:val="0"/>
         <w:adjustRightInd w:val="0"/>
         <w:outlineLvl w:val="2"/>
         <w:rPr>
           <w:rFonts w:eastAsia="Times New Roman"/>
-          <w:noProof/>
-        </w:rPr>
-      </w:pPr>
-    </w:p>
-    <w:p>
-      <w:pPr>
-        <w:pBdr>
-          <w:bottom w:val="single" w:sz="4" w:space="1" w:color="auto"/>
-        </w:pBdr>
-        <w:autoSpaceDE w:val="0"/>
-        <w:autoSpaceDN w:val="0"/>
-        <w:adjustRightInd w:val="0"/>
-        <w:outlineLvl w:val="2"/>
-        <w:rPr>
-          <w:rFonts w:eastAsia="Times New Roman"/>
-          <w:noProof/>
-        </w:rPr>
-      </w:pPr>
-    </w:p>
-    <w:p>
-      <w:pPr>
-        <w:pBdr>
-          <w:bottom w:val="single" w:sz="4" w:space="1" w:color="auto"/>
-        </w:pBdr>
-        <w:autoSpaceDE w:val="0"/>
-        <w:autoSpaceDN w:val="0"/>
-        <w:adjustRightInd w:val="0"/>
-        <w:outlineLvl w:val="2"/>
-        <w:rPr>
-          <w:rFonts w:eastAsia="Times New Roman"/>
-          <w:noProof/>
-        </w:rPr>
-      </w:pPr>
-    </w:p>
-    <w:p>
-      <w:pPr>
-        <w:pBdr>
-          <w:bottom w:val="single" w:sz="4" w:space="1" w:color="auto"/>
-        </w:pBdr>
-        <w:autoSpaceDE w:val="0"/>
-        <w:autoSpaceDN w:val="0"/>
-        <w:adjustRightInd w:val="0"/>
-        <w:outlineLvl w:val="2"/>
-        <w:rPr>
-          <w:rFonts w:eastAsia="Times New Roman"/>
-          <w:noProof/>
-        </w:rPr>
-      </w:pPr>
-    </w:p>
-    <w:p>
-      <w:pPr>
-        <w:rPr>
-          <w:rFonts w:cs="Times"/>
-          <w:lang w:eastAsia="ja-JP"/>
-        </w:rPr>
-      </w:pPr>
-    </w:p>
-    <w:p>
-      <w:pPr>
-        <w:autoSpaceDE w:val="0"/>
-        <w:autoSpaceDN w:val="0"/>
-        <w:adjustRightInd w:val="0"/>
-        <w:outlineLvl w:val="2"/>
-        <w:rPr>
-          <w:rFonts w:eastAsia="Times New Roman"/>
           <w:b/>
           <w:bCs/>
           <w:noProof/>
@@ -3796,131 +4160,21 @@
       </w:pPr>
       <w:r>
         <w:rPr>
-          <w:rFonts w:eastAsia="Times New Roman"/>
-          <w:b/>
-          <w:bCs/>
-          <w:noProof/>
-        </w:rPr>
-        <w:t>Description</w:t>
-      </w:r>
-      <w:r>
-        <w:rPr>
-          <w:rFonts w:eastAsia="Times New Roman"/>
-          <w:bCs/>
-          <w:noProof/>
-        </w:rPr>
-        <w:tab/>
-      </w:r>
-      <w:r>
-        <w:rPr>
-          <w:rFonts w:eastAsia="Times New Roman"/>
-          <w:bCs/>
-          <w:noProof/>
-        </w:rPr>
-        <w:t>Dense mid-development forest. “Overstocked” pole to large pole size trees</w:t>
-      </w:r>
-      <w:r>
-        <w:rPr>
-          <w:rFonts w:eastAsia="Times New Roman"/>
-          <w:bCs/>
-          <w:noProof/>
-        </w:rPr>
-        <w:t xml:space="preserve">, </w:t>
-      </w:r>
-      <w:r>
-        <w:rPr>
-          <w:rFonts w:eastAsia="Times New Roman"/>
-          <w:noProof/>
-        </w:rPr>
-        <w:t xml:space="preserve">primarily </w:t>
-      </w:r>
-      <w:r>
-        <w:rPr>
-          <w:rFonts w:eastAsia="Times New Roman"/>
-          <w:i/>
-          <w:noProof/>
-        </w:rPr>
-        <w:t xml:space="preserve">P. ponderosa </w:t>
-      </w:r>
-      <w:r>
-        <w:rPr>
-          <w:rFonts w:eastAsia="Times New Roman"/>
-          <w:noProof/>
-        </w:rPr>
-        <w:t xml:space="preserve">or </w:t>
-      </w:r>
-      <w:r>
-        <w:rPr>
-          <w:rFonts w:eastAsia="Times New Roman"/>
-          <w:i/>
-          <w:noProof/>
-        </w:rPr>
-        <w:t>P. jeffreyi,</w:t>
-      </w:r>
-      <w:r>
-        <w:rPr>
-          <w:rFonts w:eastAsia="Times New Roman"/>
-          <w:bCs/>
-          <w:noProof/>
-        </w:rPr>
-        <w:t xml:space="preserve"> susceptible to stagnation. Marginal understory associated with limited site resources. Developes where fire frequency is too low to thin small trees. Canopy cover is over 40%</w:t>
-      </w:r>
-      <w:r>
-        <w:rPr>
-          <w:rFonts w:eastAsia="Times New Roman"/>
-          <w:bCs/>
-          <w:noProof/>
-        </w:rPr>
-        <w:t xml:space="preserve"> (</w:t>
-      </w:r>
-      <w:r>
-        <w:rPr>
-          <w:rFonts w:eastAsia="Times New Roman"/>
-          <w:bCs/>
-          <w:noProof/>
-        </w:rPr>
-        <w:t>LandFire 2007a</w:t>
-      </w:r>
-      <w:r>
-        <w:rPr>
-          <w:rFonts w:eastAsia="Times New Roman"/>
-          <w:bCs/>
-          <w:noProof/>
-        </w:rPr>
-        <w:t>)</w:t>
-      </w:r>
-      <w:r>
-        <w:rPr>
-          <w:rFonts w:eastAsia="Times New Roman"/>
-          <w:bCs/>
-          <w:noProof/>
-        </w:rPr>
-        <w:t>.</w:t>
-      </w:r>
-    </w:p>
-    <w:p>
-      <w:pPr>
-        <w:ind w:firstLine="360"/>
-      </w:pPr>
-    </w:p>
-    <w:p>
-      <w:r>
-        <w:rPr>
           <w:noProof/>
         </w:rPr>
         <w:drawing>
-          <wp:anchor distT="0" distB="0" distL="114300" distR="114300" simplePos="0" relativeHeight="251662336" behindDoc="0" locked="0" layoutInCell="1" allowOverlap="1" wp14:anchorId="08FC689B" wp14:editId="3B41A4AC">
+          <wp:anchor distT="0" distB="0" distL="114300" distR="114300" simplePos="0" relativeHeight="251666432" behindDoc="0" locked="0" layoutInCell="1" allowOverlap="1" wp14:anchorId="2E425808" wp14:editId="59DF0510">
             <wp:simplePos x="0" y="0"/>
             <wp:positionH relativeFrom="column">
-              <wp:posOffset>3048000</wp:posOffset>
+              <wp:posOffset>3007360</wp:posOffset>
             </wp:positionH>
             <wp:positionV relativeFrom="paragraph">
-              <wp:posOffset>20320</wp:posOffset>
+              <wp:posOffset>619760</wp:posOffset>
             </wp:positionV>
-            <wp:extent cx="2889885" cy="2286000"/>
-            <wp:effectExtent l="0" t="0" r="5715" b="0"/>
+            <wp:extent cx="2921635" cy="2286000"/>
+            <wp:effectExtent l="0" t="0" r="0" b="0"/>
             <wp:wrapSquare wrapText="bothSides"/>
-            <wp:docPr id="6" name="Picture 6"/>
+            <wp:docPr id="4" name="Picture 4"/>
             <wp:cNvGraphicFramePr>
               <a:graphicFrameLocks xmlns:a="http://schemas.openxmlformats.org/drawingml/2006/main" noChangeAspect="1"/>
             </wp:cNvGraphicFramePr>
@@ -3928,7 +4182,7 @@
               <a:graphicData uri="http://schemas.openxmlformats.org/drawingml/2006/picture">
                 <pic:pic xmlns:pic="http://schemas.openxmlformats.org/drawingml/2006/picture">
                   <pic:nvPicPr>
-                    <pic:cNvPr id="0" name="WWP_MDC.png"/>
+                    <pic:cNvPr id="0" name="YPN_MDC.png"/>
                     <pic:cNvPicPr/>
                   </pic:nvPicPr>
                   <pic:blipFill rotWithShape="1">
@@ -3939,13 +4193,13 @@
                         </a:ext>
                       </a:extLst>
                     </a:blip>
-                    <a:srcRect l="4615" t="5471" r="7863" b="2208"/>
+                    <a:srcRect l="4102" t="5015" r="7179" b="2436"/>
                     <a:stretch/>
                   </pic:blipFill>
                   <pic:spPr bwMode="auto">
                     <a:xfrm>
                       <a:off x="0" y="0"/>
-                      <a:ext cx="2889885" cy="2286000"/>
+                      <a:ext cx="2921635" cy="2286000"/>
                     </a:xfrm>
                     <a:prstGeom prst="rect">
                       <a:avLst/>
@@ -3973,6 +4227,132 @@
       </w:r>
       <w:r>
         <w:rPr>
+          <w:rFonts w:eastAsia="Times New Roman"/>
+          <w:b/>
+          <w:bCs/>
+          <w:noProof/>
+        </w:rPr>
+        <w:t>Description</w:t>
+      </w:r>
+      <w:r>
+        <w:rPr>
+          <w:rFonts w:eastAsia="Times New Roman"/>
+          <w:bCs/>
+          <w:noProof/>
+        </w:rPr>
+        <w:tab/>
+      </w:r>
+      <w:r>
+        <w:rPr>
+          <w:rFonts w:eastAsia="Times New Roman"/>
+          <w:bCs/>
+          <w:noProof/>
+        </w:rPr>
+        <w:t>Dense mid-development forest. “Overstocked” pole to large pole size trees</w:t>
+      </w:r>
+      <w:r>
+        <w:rPr>
+          <w:rFonts w:eastAsia="Times New Roman"/>
+          <w:bCs/>
+          <w:noProof/>
+        </w:rPr>
+        <w:t xml:space="preserve">, </w:t>
+      </w:r>
+      <w:r>
+        <w:rPr>
+          <w:rFonts w:eastAsia="Times New Roman"/>
+          <w:noProof/>
+        </w:rPr>
+        <w:t xml:space="preserve">primarily </w:t>
+      </w:r>
+      <w:r>
+        <w:rPr>
+          <w:rFonts w:eastAsia="Times New Roman"/>
+          <w:i/>
+          <w:noProof/>
+        </w:rPr>
+        <w:t xml:space="preserve">P. ponderosa </w:t>
+      </w:r>
+      <w:r>
+        <w:rPr>
+          <w:rFonts w:eastAsia="Times New Roman"/>
+          <w:noProof/>
+        </w:rPr>
+        <w:t xml:space="preserve">or </w:t>
+      </w:r>
+      <w:r>
+        <w:rPr>
+          <w:rFonts w:eastAsia="Times New Roman"/>
+          <w:i/>
+          <w:noProof/>
+        </w:rPr>
+        <w:t>P. jeffreyi,</w:t>
+      </w:r>
+      <w:r>
+        <w:rPr>
+          <w:rFonts w:eastAsia="Times New Roman"/>
+          <w:bCs/>
+          <w:noProof/>
+        </w:rPr>
+        <w:t xml:space="preserve"> susceptible to stagnation. Marginal understory associated with </w:t>
+      </w:r>
+      <w:r>
+        <w:rPr>
+          <w:rFonts w:eastAsia="Times New Roman"/>
+          <w:bCs/>
+          <w:noProof/>
+        </w:rPr>
+        <w:t>limited site resources. Develop</w:t>
+      </w:r>
+      <w:r>
+        <w:rPr>
+          <w:rFonts w:eastAsia="Times New Roman"/>
+          <w:bCs/>
+          <w:noProof/>
+        </w:rPr>
+        <w:t>s where fire frequency is too low to thin small trees. Canopy cover is over 40%</w:t>
+      </w:r>
+      <w:r>
+        <w:rPr>
+          <w:rFonts w:eastAsia="Times New Roman"/>
+          <w:bCs/>
+          <w:noProof/>
+        </w:rPr>
+        <w:t xml:space="preserve"> (</w:t>
+      </w:r>
+      <w:r>
+        <w:rPr>
+          <w:rFonts w:eastAsia="Times New Roman"/>
+          <w:bCs/>
+          <w:noProof/>
+        </w:rPr>
+        <w:t>LandFire 2007a</w:t>
+      </w:r>
+      <w:r>
+        <w:rPr>
+          <w:rFonts w:eastAsia="Times New Roman"/>
+          <w:bCs/>
+          <w:noProof/>
+        </w:rPr>
+        <w:t>)</w:t>
+      </w:r>
+      <w:r>
+        <w:rPr>
+          <w:rFonts w:eastAsia="Times New Roman"/>
+          <w:bCs/>
+          <w:noProof/>
+        </w:rPr>
+        <w:t>.</w:t>
+      </w:r>
+    </w:p>
+    <w:p>
+      <w:pPr>
+        <w:ind w:firstLine="360"/>
+      </w:pPr>
+    </w:p>
+    <w:p>
+      <w:r>
+        <w:rPr>
           <w:b/>
         </w:rPr>
         <w:t>Succession Transition</w:t>
@@ -3985,28 +4365,16 @@
         <w:t>100</w:t>
       </w:r>
       <w:r>
-        <w:t xml:space="preserve"> years without a wildfire-triggered transi</w:t>
-      </w:r>
-      <w:r>
-        <w:t>tion, this class will begin transitioning to LDC</w:t>
+        <w:t xml:space="preserve"> years </w:t>
+      </w:r>
+      <w:r>
+        <w:t>in a mid development condition</w:t>
+      </w:r>
+      <w:r>
+        <w:t>, this class will begin transitioning to LDC</w:t>
       </w:r>
       <w:r>
         <w:t>.</w:t>
-      </w:r>
-      <w:r>
-        <w:t xml:space="preserve"> </w:t>
-      </w:r>
-      <w:r>
-        <w:t xml:space="preserve">Patches moving between MDC and </w:t>
-      </w:r>
-      <w:r>
-        <w:t xml:space="preserve">MDO begin transitioning after </w:t>
-      </w:r>
-      <w:r>
-        <w:t>100</w:t>
-      </w:r>
-      <w:r>
-        <w:t xml:space="preserve"> years since transition to mid development.</w:t>
       </w:r>
       <w:r>
         <w:t xml:space="preserve"> The </w:t>
@@ -4260,7 +4628,21 @@
           <w:rFonts w:eastAsia="Times New Roman"/>
           <w:noProof/>
         </w:rPr>
-        <w:t>. Trees are widely spaced and the understory is open and often diverse. Surface fuels are limited due to frequent burning.</w:t>
+        <w:t xml:space="preserve">. </w:t>
+      </w:r>
+      <w:r>
+        <w:rPr>
+          <w:rFonts w:eastAsia="Times New Roman"/>
+          <w:noProof/>
+        </w:rPr>
+        <w:t xml:space="preserve">Trees grow in often widely spaced clumps </w:t>
+      </w:r>
+      <w:r>
+        <w:rPr>
+          <w:rFonts w:eastAsia="Times New Roman"/>
+          <w:noProof/>
+        </w:rPr>
+        <w:t>and the understory is open and often diverse. Surface fuels are limited due to frequent burning.</w:t>
       </w:r>
       <w:r>
         <w:rPr>
@@ -4295,6 +4677,13 @@
           <w:rFonts w:eastAsia="Times New Roman"/>
           <w:noProof/>
         </w:rPr>
+        <w:t>, Safford 2013</w:t>
+      </w:r>
+      <w:r>
+        <w:rPr>
+          <w:rFonts w:eastAsia="Times New Roman"/>
+          <w:noProof/>
+        </w:rPr>
         <w:t>)</w:t>
       </w:r>
       <w:r>
@@ -4323,21 +4712,22 @@
       <w:r>
         <w:rPr>
           <w:rFonts w:eastAsia="Times New Roman"/>
+          <w:b/>
           <w:noProof/>
         </w:rPr>
         <w:drawing>
-          <wp:anchor distT="0" distB="0" distL="114300" distR="114300" simplePos="0" relativeHeight="251663360" behindDoc="0" locked="0" layoutInCell="1" allowOverlap="1" wp14:anchorId="3562461F" wp14:editId="37B30CBD">
+          <wp:anchor distT="0" distB="0" distL="114300" distR="114300" simplePos="0" relativeHeight="251667456" behindDoc="0" locked="0" layoutInCell="1" allowOverlap="1" wp14:anchorId="23BEF0B4" wp14:editId="6B7309CF">
             <wp:simplePos x="0" y="0"/>
             <wp:positionH relativeFrom="column">
-              <wp:posOffset>3027680</wp:posOffset>
+              <wp:posOffset>3037840</wp:posOffset>
             </wp:positionH>
             <wp:positionV relativeFrom="paragraph">
-              <wp:posOffset>10160</wp:posOffset>
+              <wp:posOffset>-132080</wp:posOffset>
             </wp:positionV>
-            <wp:extent cx="2902585" cy="2286000"/>
+            <wp:extent cx="2896235" cy="2286000"/>
             <wp:effectExtent l="0" t="0" r="0" b="0"/>
             <wp:wrapSquare wrapText="bothSides"/>
-            <wp:docPr id="7" name="Picture 7"/>
+            <wp:docPr id="8" name="Picture 8"/>
             <wp:cNvGraphicFramePr>
               <a:graphicFrameLocks xmlns:a="http://schemas.openxmlformats.org/drawingml/2006/main" noChangeAspect="1"/>
             </wp:cNvGraphicFramePr>
@@ -4345,7 +4735,7 @@
               <a:graphicData uri="http://schemas.openxmlformats.org/drawingml/2006/picture">
                 <pic:pic xmlns:pic="http://schemas.openxmlformats.org/drawingml/2006/picture">
                   <pic:nvPicPr>
-                    <pic:cNvPr id="0" name="WWP_LDO.png"/>
+                    <pic:cNvPr id="0" name="YPN_LDO.png"/>
                     <pic:cNvPicPr/>
                   </pic:nvPicPr>
                   <pic:blipFill rotWithShape="1">
@@ -4356,13 +4746,13 @@
                         </a:ext>
                       </a:extLst>
                     </a:blip>
-                    <a:srcRect l="4274" t="5472" r="8034" b="2436"/>
+                    <a:srcRect l="4445" t="4788" r="7180" b="2208"/>
                     <a:stretch/>
                   </pic:blipFill>
                   <pic:spPr bwMode="auto">
                     <a:xfrm>
                       <a:off x="0" y="0"/>
-                      <a:ext cx="2902585" cy="2286000"/>
+                      <a:ext cx="2896235" cy="2286000"/>
                     </a:xfrm>
                     <a:prstGeom prst="rect">
                       <a:avLst/>
@@ -4523,34 +4913,32 @@
     </w:p>
     <w:p>
       <w:pPr>
-        <w:rPr>
-          <w:rFonts w:eastAsia="Times New Roman"/>
-          <w:noProof/>
-        </w:rPr>
-      </w:pPr>
-    </w:p>
-    <w:p>
-      <w:pPr>
-        <w:rPr>
-          <w:rFonts w:eastAsia="Times New Roman"/>
-          <w:noProof/>
-        </w:rPr>
-      </w:pPr>
-    </w:p>
-    <w:p>
-      <w:pPr>
-        <w:rPr>
-          <w:rFonts w:eastAsia="Times New Roman"/>
-          <w:noProof/>
-        </w:rPr>
-      </w:pPr>
-    </w:p>
-    <w:p>
-      <w:pPr>
         <w:pBdr>
           <w:bottom w:val="single" w:sz="4" w:space="1" w:color="auto"/>
         </w:pBdr>
         <w:rPr>
+          <w:rFonts w:eastAsia="Times New Roman"/>
+          <w:noProof/>
+        </w:rPr>
+      </w:pPr>
+    </w:p>
+    <w:p>
+      <w:pPr>
+        <w:pBdr>
+          <w:bottom w:val="single" w:sz="4" w:space="1" w:color="auto"/>
+        </w:pBdr>
+        <w:rPr>
+          <w:rFonts w:eastAsia="Times New Roman"/>
+          <w:noProof/>
+        </w:rPr>
+      </w:pPr>
+    </w:p>
+    <w:p>
+      <w:pPr>
+        <w:pBdr>
+          <w:bottom w:val="single" w:sz="4" w:space="1" w:color="auto"/>
+        </w:pBdr>
+        <w:rPr>
           <w:rFonts w:cs="Times"/>
           <w:lang w:eastAsia="ja-JP"/>
         </w:rPr>
@@ -4618,6 +5006,15 @@
           <w:rFonts w:eastAsia="Times New Roman"/>
           <w:noProof/>
         </w:rPr>
+        <w:tab/>
+      </w:r>
+      <w:bookmarkStart w:id="0" w:name="_GoBack"/>
+      <w:bookmarkEnd w:id="0"/>
+      <w:r>
+        <w:rPr>
+          <w:rFonts w:eastAsia="Times New Roman"/>
+          <w:noProof/>
+        </w:rPr>
         <w:t>Dense late-development forest,</w:t>
       </w:r>
       <w:r>
@@ -4662,7 +5059,21 @@
           <w:rFonts w:eastAsia="Times New Roman"/>
           <w:noProof/>
         </w:rPr>
-        <w:t xml:space="preserve"> with large and very large trees, often with significant within-stand mortality. Substantial surface fuel accumulation and ladder fuels. Canopy cover exceeds 4</w:t>
+        <w:t xml:space="preserve"> with large and very large trees, </w:t>
+      </w:r>
+      <w:r>
+        <w:rPr>
+          <w:rFonts w:eastAsia="Times New Roman"/>
+          <w:noProof/>
+        </w:rPr>
+        <w:t>sometimes</w:t>
+      </w:r>
+      <w:r>
+        <w:rPr>
+          <w:rFonts w:eastAsia="Times New Roman"/>
+          <w:noProof/>
+        </w:rPr>
+        <w:t xml:space="preserve"> with significant within-stand mortality. Substantial surface fuel accumulation and ladder fuels. Canopy cover exceeds 4</w:t>
       </w:r>
       <w:r>
         <w:rPr>
@@ -4715,7 +5126,21 @@
           <w:rFonts w:eastAsia="Times New Roman"/>
           <w:noProof/>
         </w:rPr>
-        <w:t xml:space="preserve"> This class will maintain in the absence of disturbance.</w:t>
+        <w:t xml:space="preserve"> </w:t>
+      </w:r>
+      <w:r>
+        <w:rPr>
+          <w:rFonts w:eastAsia="Times New Roman"/>
+          <w:noProof/>
+        </w:rPr>
+        <w:tab/>
+      </w:r>
+      <w:r>
+        <w:rPr>
+          <w:rFonts w:eastAsia="Times New Roman"/>
+          <w:noProof/>
+        </w:rPr>
+        <w:t>This class will maintain in the absence of disturbance.</w:t>
       </w:r>
     </w:p>
     <w:p>
@@ -4750,7 +5175,21 @@
           <w:rFonts w:eastAsia="Times New Roman"/>
           <w:noProof/>
         </w:rPr>
-        <w:t xml:space="preserve"> High mortality wildfire (26.9</w:t>
+        <w:t xml:space="preserve"> </w:t>
+      </w:r>
+      <w:r>
+        <w:rPr>
+          <w:rFonts w:eastAsia="Times New Roman"/>
+          <w:noProof/>
+        </w:rPr>
+        <w:tab/>
+      </w:r>
+      <w:r>
+        <w:rPr>
+          <w:rFonts w:eastAsia="Times New Roman"/>
+          <w:noProof/>
+        </w:rPr>
+        <w:t>High mortality wildfire (26.9</w:t>
       </w:r>
       <w:r>
         <w:rPr>
@@ -4799,7 +5238,16 @@
           <w:rFonts w:eastAsia="Times New Roman"/>
           <w:noProof/>
         </w:rPr>
-        <w:t xml:space="preserve">%) maintains the patch in LDC. </w:t>
+        <w:t xml:space="preserve">%) </w:t>
+      </w:r>
+      <w:r>
+        <w:t xml:space="preserve">opens the stand up to MDO </w:t>
+      </w:r>
+      <w:r>
+        <w:t>31.2% of the time</w:t>
+      </w:r>
+      <w:r>
+        <w:t>; otherwise, the patch remains in MDC.</w:t>
       </w:r>
     </w:p>
     <w:p>
@@ -4827,6 +5275,21 @@
           <w:sz w:val="32"/>
         </w:rPr>
       </w:pPr>
+    </w:p>
+    <w:p>
+      <w:pPr>
+        <w:autoSpaceDE w:val="0"/>
+        <w:autoSpaceDN w:val="0"/>
+        <w:adjustRightInd w:val="0"/>
+        <w:outlineLvl w:val="2"/>
+        <w:rPr>
+          <w:rFonts w:eastAsia="Times New Roman"/>
+          <w:b/>
+          <w:bCs/>
+          <w:noProof/>
+          <w:sz w:val="32"/>
+        </w:rPr>
+      </w:pPr>
       <w:r>
         <w:rPr>
           <w:rFonts w:eastAsia="Times New Roman"/>
@@ -4873,7 +5336,27 @@
           <w:noProof/>
           <w:sz w:val="28"/>
         </w:rPr>
-        <w:t>Early Development – Aspen (ED–A)</w:t>
+        <w:t>Early Development – Aspen (</w:t>
+      </w:r>
+      <w:r>
+        <w:rPr>
+          <w:rFonts w:eastAsia="Times New Roman"/>
+          <w:b/>
+          <w:bCs/>
+          <w:noProof/>
+          <w:sz w:val="28"/>
+        </w:rPr>
+        <w:t>EDA</w:t>
+      </w:r>
+      <w:r>
+        <w:rPr>
+          <w:rFonts w:eastAsia="Times New Roman"/>
+          <w:b/>
+          <w:bCs/>
+          <w:noProof/>
+          <w:sz w:val="28"/>
+        </w:rPr>
+        <w:t>)</w:t>
       </w:r>
     </w:p>
     <w:p>
@@ -5022,7 +5505,7 @@
           <w:rFonts w:eastAsia="Times New Roman"/>
           <w:noProof/>
         </w:rPr>
-        <w:t xml:space="preserve"> (LandFire 2007c)</w:t>
+        <w:t xml:space="preserve"> (LandFire 2007b)</w:t>
       </w:r>
       <w:r>
         <w:rPr>
@@ -5090,14 +5573,14 @@
           <w:rFonts w:eastAsia="Times New Roman"/>
           <w:noProof/>
         </w:rPr>
-        <w:t>hich point it transitions to MD</w:t>
-      </w:r>
-      <w:r>
-        <w:rPr>
-          <w:rFonts w:eastAsia="Times New Roman"/>
-          <w:noProof/>
-        </w:rPr>
-        <w:t>-A.</w:t>
+        <w:t>hich point it transitions to MD-</w:t>
+      </w:r>
+      <w:r>
+        <w:rPr>
+          <w:rFonts w:eastAsia="Times New Roman"/>
+          <w:noProof/>
+        </w:rPr>
+        <w:t>A.</w:t>
       </w:r>
     </w:p>
     <w:p>
@@ -5160,7 +5643,7 @@
           <w:rFonts w:eastAsia="Times New Roman"/>
           <w:noProof/>
         </w:rPr>
-        <w:t>ED–A</w:t>
+        <w:t>ED-A</w:t>
       </w:r>
       <w:r>
         <w:rPr>
@@ -5248,7 +5731,27 @@
           <w:noProof/>
           <w:sz w:val="28"/>
         </w:rPr>
-        <w:t>Mid Development – Aspen (MD–A)</w:t>
+        <w:t>Mid Development – Aspen (</w:t>
+      </w:r>
+      <w:r>
+        <w:rPr>
+          <w:rFonts w:eastAsia="Times New Roman"/>
+          <w:b/>
+          <w:bCs/>
+          <w:noProof/>
+          <w:sz w:val="28"/>
+        </w:rPr>
+        <w:t>MDA</w:t>
+      </w:r>
+      <w:r>
+        <w:rPr>
+          <w:rFonts w:eastAsia="Times New Roman"/>
+          <w:b/>
+          <w:bCs/>
+          <w:noProof/>
+          <w:sz w:val="28"/>
+        </w:rPr>
+        <w:t>)</w:t>
       </w:r>
     </w:p>
     <w:p>
@@ -5284,13 +5787,13 @@
           <w:noProof/>
         </w:rPr>
         <w:drawing>
-          <wp:anchor distT="0" distB="0" distL="114300" distR="114300" simplePos="0" relativeHeight="251659264" behindDoc="0" locked="0" layoutInCell="1" allowOverlap="1" wp14:anchorId="46C0532D" wp14:editId="5B43BEE3">
+          <wp:anchor distT="0" distB="0" distL="114300" distR="114300" simplePos="0" relativeHeight="251669504" behindDoc="0" locked="0" layoutInCell="1" allowOverlap="1" wp14:anchorId="647F575C" wp14:editId="11426066">
             <wp:simplePos x="0" y="0"/>
             <wp:positionH relativeFrom="column">
               <wp:posOffset>3037840</wp:posOffset>
             </wp:positionH>
             <wp:positionV relativeFrom="paragraph">
-              <wp:posOffset>456565</wp:posOffset>
+              <wp:posOffset>273685</wp:posOffset>
             </wp:positionV>
             <wp:extent cx="2889250" cy="2284095"/>
             <wp:effectExtent l="0" t="0" r="6350" b="1905"/>
@@ -5412,92 +5915,15 @@
           <w:bCs/>
           <w:noProof/>
         </w:rPr>
-        <w:t xml:space="preserve">0 years. Some understory conifers, </w:t>
-      </w:r>
-      <w:r>
-        <w:rPr>
-          <w:rFonts w:eastAsia="Times New Roman"/>
-          <w:bCs/>
-          <w:noProof/>
-        </w:rPr>
-        <w:t>predominantly</w:t>
-      </w:r>
-      <w:r>
-        <w:rPr>
-          <w:rFonts w:eastAsia="Times New Roman"/>
-          <w:bCs/>
-          <w:noProof/>
-        </w:rPr>
-        <w:t xml:space="preserve"> </w:t>
-      </w:r>
-      <w:r>
-        <w:rPr>
-          <w:rFonts w:eastAsia="Times New Roman"/>
-          <w:bCs/>
-          <w:i/>
-          <w:iCs/>
-          <w:noProof/>
-        </w:rPr>
-        <w:t>P. ponderosa</w:t>
-      </w:r>
-      <w:r>
-        <w:rPr>
-          <w:rFonts w:eastAsia="Times New Roman"/>
-          <w:bCs/>
-          <w:noProof/>
-        </w:rPr>
-        <w:t xml:space="preserve"> </w:t>
-      </w:r>
-      <w:r>
-        <w:rPr>
-          <w:rFonts w:eastAsia="Times New Roman"/>
-          <w:bCs/>
-          <w:noProof/>
-        </w:rPr>
-        <w:t xml:space="preserve">or </w:t>
-      </w:r>
-      <w:r>
-        <w:rPr>
-          <w:rFonts w:eastAsia="Times New Roman"/>
-          <w:bCs/>
-          <w:i/>
-          <w:noProof/>
-        </w:rPr>
-        <w:t xml:space="preserve">P. jeffreyi, </w:t>
-      </w:r>
-      <w:r>
-        <w:rPr>
-          <w:rFonts w:eastAsia="Times New Roman"/>
-          <w:bCs/>
-          <w:noProof/>
-        </w:rPr>
-        <w:t xml:space="preserve">are encroaching, but </w:t>
-      </w:r>
-      <w:r>
-        <w:rPr>
-          <w:rFonts w:eastAsia="Times New Roman"/>
-          <w:bCs/>
-          <w:i/>
-          <w:iCs/>
-          <w:noProof/>
-        </w:rPr>
-        <w:t>P. tremuloides</w:t>
-      </w:r>
-      <w:r>
-        <w:rPr>
-          <w:rFonts w:eastAsia="Times New Roman"/>
-          <w:bCs/>
-          <w:noProof/>
-        </w:rPr>
-        <w:t xml:space="preserve"> is still the dominant component of the stand</w:t>
-      </w:r>
-      <w:r>
-        <w:rPr>
-          <w:rFonts w:eastAsia="Times New Roman"/>
-          <w:bCs/>
-          <w:noProof/>
-        </w:rPr>
-        <w:t xml:space="preserve"> (LandFire 2007c)</w:t>
+        <w:t xml:space="preserve">0 years. </w:t>
+      </w:r>
+      <w:r>
+        <w:rPr>
+          <w:rFonts w:eastAsia="Times New Roman"/>
+          <w:bCs/>
+          <w:noProof/>
+        </w:rPr>
+        <w:t>(LandFire 2007b)</w:t>
       </w:r>
       <w:r>
         <w:rPr>
@@ -5557,23 +5983,55 @@
           <w:bCs/>
           <w:noProof/>
         </w:rPr>
-        <w:t>MD-A persists for at least 50 years in the absence of fire, after which stands begin transitioning</w:t>
-      </w:r>
-      <w:r>
-        <w:rPr>
-          <w:rFonts w:eastAsia="Times New Roman"/>
-          <w:bCs/>
-          <w:noProof/>
-        </w:rPr>
-        <w:t xml:space="preserve"> to MD-AC</w:t>
-      </w:r>
-      <w:r>
-        <w:rPr>
-          <w:rFonts w:eastAsia="Times New Roman"/>
-          <w:bCs/>
-          <w:noProof/>
-        </w:rPr>
-        <w:t xml:space="preserve"> at a rate of 0.6 per timestep</w:t>
+        <w:t>MD-</w:t>
+      </w:r>
+      <w:r>
+        <w:rPr>
+          <w:rFonts w:eastAsia="Times New Roman"/>
+          <w:bCs/>
+          <w:noProof/>
+        </w:rPr>
+        <w:t xml:space="preserve">A persists for at least </w:t>
+      </w:r>
+      <w:r>
+        <w:rPr>
+          <w:rFonts w:eastAsia="Times New Roman"/>
+          <w:bCs/>
+          <w:noProof/>
+        </w:rPr>
+        <w:t>8</w:t>
+      </w:r>
+      <w:r>
+        <w:rPr>
+          <w:rFonts w:eastAsia="Times New Roman"/>
+          <w:bCs/>
+          <w:noProof/>
+        </w:rPr>
+        <w:t>0 years in the absence of</w:t>
+      </w:r>
+      <w:r>
+        <w:rPr>
+          <w:rFonts w:eastAsia="Times New Roman"/>
+          <w:bCs/>
+          <w:noProof/>
+        </w:rPr>
+        <w:t xml:space="preserve"> any</w:t>
+      </w:r>
+      <w:r>
+        <w:rPr>
+          <w:rFonts w:eastAsia="Times New Roman"/>
+          <w:bCs/>
+          <w:noProof/>
+        </w:rPr>
+        <w:t xml:space="preserve"> fire, after which stands begin transitioning</w:t>
+      </w:r>
+      <w:r>
+        <w:rPr>
+          <w:rFonts w:eastAsia="Times New Roman"/>
+          <w:bCs/>
+          <w:noProof/>
+        </w:rPr>
+        <w:t xml:space="preserve"> to LD-CA at a rate of 0.6 per timestep</w:t>
       </w:r>
       <w:r>
         <w:rPr>
@@ -5605,7 +6063,7 @@
           <w:bCs/>
           <w:noProof/>
         </w:rPr>
-        <w:t>0</w:t>
+        <w:t>3</w:t>
       </w:r>
       <w:r>
         <w:rPr>
@@ -5621,15 +6079,31 @@
           <w:bCs/>
           <w:noProof/>
         </w:rPr>
-        <w:t xml:space="preserve">years </w:t>
-      </w:r>
-      <w:r>
-        <w:rPr>
-          <w:rFonts w:eastAsia="Times New Roman"/>
-          <w:bCs/>
-          <w:noProof/>
-        </w:rPr>
-        <w:t xml:space="preserve">all remaining MD-A patches transition to MD-AC. </w:t>
+        <w:t>years without fire all remaining MD-</w:t>
+      </w:r>
+      <w:r>
+        <w:rPr>
+          <w:rFonts w:eastAsia="Times New Roman"/>
+          <w:bCs/>
+          <w:noProof/>
+        </w:rPr>
+        <w:t xml:space="preserve">A patches transition to </w:t>
+      </w:r>
+      <w:r>
+        <w:rPr>
+          <w:rFonts w:eastAsia="Times New Roman"/>
+          <w:bCs/>
+          <w:noProof/>
+        </w:rPr>
+        <w:t>LD-CA</w:t>
+      </w:r>
+      <w:r>
+        <w:rPr>
+          <w:rFonts w:eastAsia="Times New Roman"/>
+          <w:bCs/>
+          <w:noProof/>
+        </w:rPr>
+        <w:t xml:space="preserve">. </w:t>
       </w:r>
     </w:p>
     <w:p>
@@ -5726,7 +6200,23 @@
           <w:bCs/>
           <w:noProof/>
         </w:rPr>
-        <w:t>ED–A</w:t>
+        <w:t>ED</w:t>
+      </w:r>
+      <w:r>
+        <w:rPr>
+          <w:rFonts w:eastAsia="Times New Roman"/>
+          <w:bCs/>
+          <w:noProof/>
+        </w:rPr>
+        <w:t>-</w:t>
+      </w:r>
+      <w:r>
+        <w:rPr>
+          <w:rFonts w:eastAsia="Times New Roman"/>
+          <w:bCs/>
+          <w:noProof/>
+        </w:rPr>
+        <w:t>A</w:t>
       </w:r>
       <w:r>
         <w:rPr>
@@ -5801,7 +6291,34 @@
           <w:noProof/>
           <w:sz w:val="28"/>
         </w:rPr>
-        <w:t>Mid Development – Aspen with Conifer (MD–AC)</w:t>
+        <w:t>Late</w:t>
+      </w:r>
+      <w:r>
+        <w:rPr>
+          <w:rFonts w:eastAsia="Times New Roman"/>
+          <w:b/>
+          <w:noProof/>
+          <w:sz w:val="28"/>
+        </w:rPr>
+        <w:t xml:space="preserve"> Development – Aspen with Conifer (</w:t>
+      </w:r>
+      <w:r>
+        <w:rPr>
+          <w:rFonts w:eastAsia="Times New Roman"/>
+          <w:b/>
+          <w:noProof/>
+          <w:sz w:val="28"/>
+        </w:rPr>
+        <w:t>LDAC</w:t>
+      </w:r>
+      <w:r>
+        <w:rPr>
+          <w:rFonts w:eastAsia="Times New Roman"/>
+          <w:b/>
+          <w:noProof/>
+          <w:sz w:val="28"/>
+        </w:rPr>
+        <w:t>)</w:t>
       </w:r>
     </w:p>
     <w:p>
@@ -5885,29 +6402,18 @@
           <w:rFonts w:eastAsia="Times New Roman"/>
           <w:noProof/>
         </w:rPr>
-        <w:t xml:space="preserve"> DBH and greater. Conifers</w:t>
-      </w:r>
-      <w:r>
-        <w:rPr>
-          <w:rFonts w:eastAsia="Times New Roman"/>
-          <w:noProof/>
-        </w:rPr>
-        <w:t xml:space="preserve"> (predominantly </w:t>
-      </w:r>
-      <w:r>
-        <w:rPr>
-          <w:rFonts w:eastAsia="Times New Roman"/>
-          <w:bCs/>
-          <w:i/>
-          <w:iCs/>
-          <w:noProof/>
-        </w:rPr>
-        <w:t>P. P. ponderosa</w:t>
-      </w:r>
-      <w:r>
-        <w:rPr>
-          <w:rFonts w:eastAsia="Times New Roman"/>
-          <w:bCs/>
+        <w:t xml:space="preserve"> DBH and greater. Conifers are </w:t>
+      </w:r>
+      <w:r>
+        <w:rPr>
+          <w:rFonts w:eastAsia="Times New Roman"/>
+          <w:noProof/>
+        </w:rPr>
+        <w:t>encroaching and can theoretically eventually overtop the aspen, but it is unlikely that conifers will comprise dominant portion of the stand</w:t>
+      </w:r>
+      <w:r>
+        <w:rPr>
+          <w:rFonts w:eastAsia="Times New Roman"/>
           <w:noProof/>
         </w:rPr>
         <w:t xml:space="preserve"> </w:t>
@@ -5915,41 +6421,9 @@
       <w:r>
         <w:rPr>
           <w:rFonts w:eastAsia="Times New Roman"/>
-          <w:bCs/>
-          <w:noProof/>
-        </w:rPr>
-        <w:t xml:space="preserve">or </w:t>
-      </w:r>
-      <w:r>
-        <w:rPr>
-          <w:rFonts w:eastAsia="Times New Roman"/>
-          <w:bCs/>
-          <w:i/>
-          <w:noProof/>
-        </w:rPr>
-        <w:t>P. jeffreyi</w:t>
-      </w:r>
-      <w:r>
-        <w:rPr>
-          <w:rFonts w:eastAsia="Times New Roman"/>
-          <w:bCs/>
-          <w:noProof/>
-        </w:rPr>
-        <w:t>)</w:t>
-      </w:r>
-      <w:r>
-        <w:rPr>
-          <w:rFonts w:eastAsia="Times New Roman"/>
-          <w:noProof/>
-        </w:rPr>
-        <w:t xml:space="preserve"> are present and overtopping the aspen. Conifers are pole to medium-sized, and conifer cover is at least 40%</w:t>
-      </w:r>
-      <w:r>
-        <w:rPr>
-          <w:rFonts w:eastAsia="Times New Roman"/>
-          <w:noProof/>
-        </w:rPr>
-        <w:t xml:space="preserve"> (LandFire 2007c)</w:t>
+          <w:noProof/>
+        </w:rPr>
+        <w:t>(LandFire 2007b)</w:t>
       </w:r>
       <w:r>
         <w:rPr>
@@ -6003,7 +6477,7 @@
           <w:rFonts w:eastAsia="Times New Roman"/>
           <w:noProof/>
         </w:rPr>
-        <w:t xml:space="preserve">MD-AC persists for 100 years in the absence of fire, after which stands transition to LDC. </w:t>
+        <w:t>This class will maintain in the absence of disturbance.</w:t>
       </w:r>
     </w:p>
     <w:p>
@@ -6039,7 +6513,7 @@
         <w:t>High mortality wildfire (</w:t>
       </w:r>
       <w:r>
-        <w:t>55.6</w:t>
+        <w:t>45.5</w:t>
       </w:r>
       <w:r>
         <w:t xml:space="preserve">% </w:t>
@@ -6051,13 +6525,21 @@
         <w:t>. Low mortality wildfire (</w:t>
       </w:r>
       <w:r>
-        <w:t>44.4</w:t>
+        <w:t>54.5</w:t>
       </w:r>
       <w:r>
         <w:t xml:space="preserve">%) </w:t>
       </w:r>
       <w:r>
-        <w:t>maintains the patch in MD–AC</w:t>
+        <w:t xml:space="preserve">maintains the patch in </w:t>
+      </w:r>
+      <w:r>
+        <w:rPr>
+          <w:rFonts w:eastAsia="Times New Roman"/>
+          <w:bCs/>
+          <w:noProof/>
+        </w:rPr>
+        <w:t>LD-CA</w:t>
       </w:r>
       <w:r>
         <w:t>.</w:t>
@@ -6068,597 +6550,6 @@
         <w:pBdr>
           <w:bottom w:val="single" w:sz="4" w:space="1" w:color="auto"/>
         </w:pBdr>
-        <w:autoSpaceDE w:val="0"/>
-        <w:autoSpaceDN w:val="0"/>
-        <w:adjustRightInd w:val="0"/>
-        <w:rPr>
-          <w:rFonts w:eastAsia="Times New Roman"/>
-          <w:b/>
-          <w:bCs/>
-          <w:noProof/>
-        </w:rPr>
-      </w:pPr>
-    </w:p>
-    <w:p>
-      <w:pPr>
-        <w:autoSpaceDE w:val="0"/>
-        <w:autoSpaceDN w:val="0"/>
-        <w:adjustRightInd w:val="0"/>
-        <w:outlineLvl w:val="2"/>
-        <w:rPr>
-          <w:rFonts w:eastAsia="Times New Roman"/>
-          <w:b/>
-          <w:bCs/>
-          <w:noProof/>
-          <w:sz w:val="28"/>
-        </w:rPr>
-      </w:pPr>
-    </w:p>
-    <w:p>
-      <w:pPr>
-        <w:autoSpaceDE w:val="0"/>
-        <w:autoSpaceDN w:val="0"/>
-        <w:adjustRightInd w:val="0"/>
-        <w:outlineLvl w:val="2"/>
-        <w:rPr>
-          <w:rFonts w:eastAsia="Times New Roman"/>
-          <w:b/>
-          <w:bCs/>
-          <w:noProof/>
-          <w:sz w:val="28"/>
-        </w:rPr>
-      </w:pPr>
-      <w:r>
-        <w:rPr>
-          <w:rFonts w:eastAsia="Times New Roman"/>
-          <w:b/>
-          <w:bCs/>
-          <w:noProof/>
-          <w:sz w:val="28"/>
-        </w:rPr>
-        <w:t>Late Development – Closed (LDC)</w:t>
-      </w:r>
-    </w:p>
-    <w:p>
-      <w:pPr>
-        <w:autoSpaceDE w:val="0"/>
-        <w:autoSpaceDN w:val="0"/>
-        <w:adjustRightInd w:val="0"/>
-        <w:outlineLvl w:val="4"/>
-        <w:rPr>
-          <w:rFonts w:eastAsia="Times New Roman"/>
-          <w:b/>
-          <w:bCs/>
-          <w:noProof/>
-        </w:rPr>
-      </w:pPr>
-    </w:p>
-    <w:p>
-      <w:r>
-        <w:rPr>
-          <w:rFonts w:eastAsia="Times New Roman"/>
-          <w:b/>
-          <w:noProof/>
-          <w:szCs w:val="20"/>
-        </w:rPr>
-        <w:t>Description</w:t>
-      </w:r>
-      <w:r>
-        <w:rPr>
-          <w:rFonts w:eastAsia="Times New Roman"/>
-          <w:noProof/>
-          <w:szCs w:val="20"/>
-        </w:rPr>
-        <w:tab/>
-        <w:t xml:space="preserve">Some </w:t>
-      </w:r>
-      <w:r>
-        <w:rPr>
-          <w:rFonts w:eastAsia="Times New Roman"/>
-          <w:i/>
-          <w:iCs/>
-          <w:noProof/>
-        </w:rPr>
-        <w:t xml:space="preserve">P. tremuloides </w:t>
-      </w:r>
-      <w:r>
-        <w:rPr>
-          <w:rFonts w:eastAsia="Times New Roman"/>
-          <w:iCs/>
-          <w:noProof/>
-        </w:rPr>
-        <w:t xml:space="preserve">continue to be present in the understory, but large </w:t>
-      </w:r>
-      <w:r>
-        <w:rPr>
-          <w:rFonts w:eastAsia="Times New Roman"/>
-          <w:bCs/>
-          <w:i/>
-          <w:iCs/>
-          <w:noProof/>
-        </w:rPr>
-        <w:t>P. ponderosa</w:t>
-      </w:r>
-      <w:r>
-        <w:rPr>
-          <w:rFonts w:eastAsia="Times New Roman"/>
-          <w:bCs/>
-          <w:noProof/>
-        </w:rPr>
-        <w:t xml:space="preserve"> </w:t>
-      </w:r>
-      <w:r>
-        <w:rPr>
-          <w:rFonts w:eastAsia="Times New Roman"/>
-          <w:bCs/>
-          <w:noProof/>
-        </w:rPr>
-        <w:t xml:space="preserve">or </w:t>
-      </w:r>
-      <w:r>
-        <w:rPr>
-          <w:rFonts w:eastAsia="Times New Roman"/>
-          <w:bCs/>
-          <w:i/>
-          <w:noProof/>
-        </w:rPr>
-        <w:t>P. jeffreyi</w:t>
-      </w:r>
-      <w:r>
-        <w:rPr>
-          <w:rFonts w:eastAsia="Times New Roman"/>
-          <w:iCs/>
-          <w:noProof/>
-        </w:rPr>
-        <w:t xml:space="preserve"> are now the dominant tree species, having overtopped the </w:t>
-      </w:r>
-      <w:r>
-        <w:rPr>
-          <w:rFonts w:eastAsia="Times New Roman"/>
-          <w:i/>
-          <w:iCs/>
-          <w:noProof/>
-        </w:rPr>
-        <w:t xml:space="preserve">P. tremuloides. </w:t>
-      </w:r>
-      <w:r>
-        <w:rPr>
-          <w:rFonts w:eastAsia="Times New Roman"/>
-          <w:iCs/>
-          <w:noProof/>
-        </w:rPr>
-        <w:t xml:space="preserve">Smaller conifers are </w:t>
-      </w:r>
-      <w:r>
-        <w:rPr>
-          <w:rFonts w:eastAsia="Times New Roman"/>
-          <w:iCs/>
-          <w:noProof/>
-        </w:rPr>
-        <w:t>present in the midstory as well</w:t>
-      </w:r>
-      <w:r>
-        <w:rPr>
-          <w:rFonts w:eastAsia="Times New Roman"/>
-          <w:iCs/>
-          <w:noProof/>
-        </w:rPr>
-        <w:t xml:space="preserve"> </w:t>
-      </w:r>
-      <w:r>
-        <w:rPr>
-          <w:rFonts w:eastAsia="Times New Roman"/>
-          <w:noProof/>
-          <w:szCs w:val="20"/>
-        </w:rPr>
-        <w:t>(</w:t>
-      </w:r>
-      <w:r>
-        <w:rPr>
-          <w:rFonts w:eastAsia="Times New Roman"/>
-          <w:noProof/>
-          <w:szCs w:val="20"/>
-        </w:rPr>
-        <w:t>LandFire</w:t>
-      </w:r>
-      <w:r>
-        <w:rPr>
-          <w:rFonts w:eastAsia="Times New Roman"/>
-          <w:noProof/>
-          <w:szCs w:val="20"/>
-        </w:rPr>
-        <w:t xml:space="preserve"> 2007a).</w:t>
-      </w:r>
-      <w:r>
-        <w:rPr>
-          <w:rFonts w:eastAsia="Times New Roman"/>
-          <w:noProof/>
-          <w:szCs w:val="20"/>
-        </w:rPr>
-        <w:t xml:space="preserve"> </w:t>
-      </w:r>
-      <w:r>
-        <w:t>This condition class is analogous to the LDC condition for the YPN variant.</w:t>
-      </w:r>
-    </w:p>
-    <w:p>
-      <w:pPr>
-        <w:autoSpaceDE w:val="0"/>
-        <w:autoSpaceDN w:val="0"/>
-        <w:adjustRightInd w:val="0"/>
-        <w:outlineLvl w:val="4"/>
-        <w:rPr>
-          <w:rFonts w:eastAsia="Times New Roman"/>
-          <w:b/>
-          <w:bCs/>
-          <w:noProof/>
-        </w:rPr>
-      </w:pPr>
-    </w:p>
-    <w:p>
-      <w:pPr>
-        <w:autoSpaceDE w:val="0"/>
-        <w:autoSpaceDN w:val="0"/>
-        <w:adjustRightInd w:val="0"/>
-        <w:outlineLvl w:val="4"/>
-        <w:rPr>
-          <w:rFonts w:eastAsia="Times New Roman"/>
-          <w:b/>
-          <w:bCs/>
-          <w:noProof/>
-        </w:rPr>
-      </w:pPr>
-      <w:r>
-        <w:rPr>
-          <w:rFonts w:eastAsia="Times New Roman"/>
-          <w:b/>
-          <w:bCs/>
-          <w:noProof/>
-        </w:rPr>
-        <w:t>Succession Transition</w:t>
-      </w:r>
-      <w:r>
-        <w:rPr>
-          <w:rFonts w:eastAsia="Times New Roman"/>
-          <w:b/>
-          <w:bCs/>
-          <w:noProof/>
-        </w:rPr>
-        <w:tab/>
-      </w:r>
-      <w:r>
-        <w:rPr>
-          <w:rFonts w:eastAsia="Times New Roman"/>
-          <w:noProof/>
-        </w:rPr>
-        <w:t>This class will maintain in the absence of disturbance.</w:t>
-      </w:r>
-    </w:p>
-    <w:p>
-      <w:pPr>
-        <w:autoSpaceDE w:val="0"/>
-        <w:autoSpaceDN w:val="0"/>
-        <w:adjustRightInd w:val="0"/>
-        <w:outlineLvl w:val="4"/>
-        <w:rPr>
-          <w:rFonts w:eastAsia="Times New Roman"/>
-          <w:b/>
-          <w:bCs/>
-          <w:noProof/>
-        </w:rPr>
-      </w:pPr>
-    </w:p>
-    <w:p>
-      <w:pPr>
-        <w:autoSpaceDE w:val="0"/>
-        <w:autoSpaceDN w:val="0"/>
-        <w:adjustRightInd w:val="0"/>
-        <w:outlineLvl w:val="4"/>
-      </w:pPr>
-      <w:r>
-        <w:rPr>
-          <w:rFonts w:eastAsia="Times New Roman"/>
-          <w:b/>
-          <w:bCs/>
-          <w:noProof/>
-        </w:rPr>
-        <w:t>Wildfire Transition</w:t>
-      </w:r>
-      <w:r>
-        <w:rPr>
-          <w:rFonts w:eastAsia="Times New Roman"/>
-          <w:b/>
-          <w:bCs/>
-          <w:noProof/>
-        </w:rPr>
-        <w:tab/>
-      </w:r>
-      <w:r>
-        <w:t>High mortality wildfire (9% of fires in this condition) will return the patch to ED–A. Low mortality wildfire (91%) usually has little effect, although 15% of the time it opens the stand up to LD-CA.</w:t>
-      </w:r>
-    </w:p>
-    <w:p>
-      <w:pPr>
-        <w:pBdr>
-          <w:bottom w:val="single" w:sz="4" w:space="1" w:color="auto"/>
-        </w:pBdr>
-        <w:autoSpaceDE w:val="0"/>
-        <w:autoSpaceDN w:val="0"/>
-        <w:adjustRightInd w:val="0"/>
-        <w:outlineLvl w:val="4"/>
-        <w:rPr>
-          <w:rFonts w:eastAsia="Times New Roman"/>
-          <w:b/>
-          <w:bCs/>
-          <w:noProof/>
-        </w:rPr>
-      </w:pPr>
-    </w:p>
-    <w:p>
-      <w:pPr>
-        <w:autoSpaceDE w:val="0"/>
-        <w:autoSpaceDN w:val="0"/>
-        <w:adjustRightInd w:val="0"/>
-        <w:jc w:val="both"/>
-        <w:rPr>
-          <w:rFonts w:eastAsia="Times New Roman"/>
-          <w:noProof/>
-          <w:szCs w:val="20"/>
-        </w:rPr>
-      </w:pPr>
-    </w:p>
-    <w:p>
-      <w:pPr>
-        <w:rPr>
-          <w:sz w:val="28"/>
-        </w:rPr>
-      </w:pPr>
-      <w:r>
-        <w:rPr>
-          <w:b/>
-          <w:sz w:val="28"/>
-        </w:rPr>
-        <w:t>Late</w:t>
-      </w:r>
-      <w:r>
-        <w:rPr>
-          <w:b/>
-          <w:sz w:val="28"/>
-        </w:rPr>
-        <w:t xml:space="preserve"> Development –</w:t>
-      </w:r>
-      <w:r>
-        <w:rPr>
-          <w:b/>
-          <w:sz w:val="28"/>
-        </w:rPr>
-        <w:t xml:space="preserve"> Conifer</w:t>
-      </w:r>
-      <w:r>
-        <w:rPr>
-          <w:b/>
-          <w:sz w:val="28"/>
-        </w:rPr>
-        <w:t xml:space="preserve"> with </w:t>
-      </w:r>
-      <w:r>
-        <w:rPr>
-          <w:b/>
-          <w:sz w:val="28"/>
-        </w:rPr>
-        <w:t>Aspen</w:t>
-      </w:r>
-      <w:r>
-        <w:rPr>
-          <w:b/>
-          <w:sz w:val="28"/>
-        </w:rPr>
-        <w:t xml:space="preserve"> (</w:t>
-      </w:r>
-      <w:r>
-        <w:rPr>
-          <w:b/>
-          <w:sz w:val="28"/>
-        </w:rPr>
-        <w:t>L</w:t>
-      </w:r>
-      <w:r>
-        <w:rPr>
-          <w:b/>
-          <w:sz w:val="28"/>
-        </w:rPr>
-        <w:t>D–</w:t>
-      </w:r>
-      <w:r>
-        <w:rPr>
-          <w:b/>
-          <w:sz w:val="28"/>
-        </w:rPr>
-        <w:t>CA</w:t>
-      </w:r>
-      <w:r>
-        <w:rPr>
-          <w:b/>
-          <w:sz w:val="28"/>
-        </w:rPr>
-        <w:t>)</w:t>
-      </w:r>
-    </w:p>
-    <w:p/>
-    <w:p>
-      <w:r>
-        <w:rPr>
-          <w:b/>
-        </w:rPr>
-        <w:t>Description</w:t>
-      </w:r>
-      <w:r>
-        <w:rPr>
-          <w:b/>
-        </w:rPr>
-        <w:tab/>
-      </w:r>
-      <w:r>
-        <w:t xml:space="preserve">If stands are sufficiently protected from fire such that conifer species overtop </w:t>
-      </w:r>
-      <w:r>
-        <w:rPr>
-          <w:i/>
-        </w:rPr>
-        <w:t>P. tremuloides</w:t>
-      </w:r>
-      <w:r>
-        <w:t xml:space="preserve"> and become large, they may be able to withstand some fire that more sensitive </w:t>
-      </w:r>
-      <w:r>
-        <w:rPr>
-          <w:i/>
-        </w:rPr>
-        <w:t>P. tremuloides</w:t>
-      </w:r>
-      <w:r>
-        <w:t xml:space="preserve"> cannot. When this occurs, it creates a patch characterized by late development conifers, such as </w:t>
-      </w:r>
-      <w:r>
-        <w:rPr>
-          <w:rFonts w:eastAsia="Times New Roman"/>
-          <w:bCs/>
-          <w:i/>
-          <w:iCs/>
-          <w:noProof/>
-        </w:rPr>
-        <w:t>P. ponderosa</w:t>
-      </w:r>
-      <w:r>
-        <w:rPr>
-          <w:rFonts w:eastAsia="Times New Roman"/>
-          <w:bCs/>
-          <w:noProof/>
-        </w:rPr>
-        <w:t xml:space="preserve"> </w:t>
-      </w:r>
-      <w:r>
-        <w:rPr>
-          <w:rFonts w:eastAsia="Times New Roman"/>
-          <w:bCs/>
-          <w:noProof/>
-        </w:rPr>
-        <w:t xml:space="preserve">or </w:t>
-      </w:r>
-      <w:r>
-        <w:rPr>
-          <w:rFonts w:eastAsia="Times New Roman"/>
-          <w:bCs/>
-          <w:i/>
-          <w:noProof/>
-        </w:rPr>
-        <w:t>P. jeffreyi</w:t>
-      </w:r>
-      <w:r>
-        <w:t xml:space="preserve">, and early seral </w:t>
-      </w:r>
-      <w:r>
-        <w:rPr>
-          <w:i/>
-        </w:rPr>
-        <w:t>P. tremuloides</w:t>
-      </w:r>
-      <w:r>
-        <w:t xml:space="preserve">. </w:t>
-      </w:r>
-    </w:p>
-    <w:p/>
-    <w:p>
-      <w:r>
-        <w:rPr>
-          <w:b/>
-        </w:rPr>
-        <w:t>Succession Transition</w:t>
-      </w:r>
-      <w:r>
-        <w:rPr>
-          <w:b/>
-        </w:rPr>
-        <w:tab/>
-      </w:r>
-      <w:r>
-        <w:t>L</w:t>
-      </w:r>
-      <w:r>
-        <w:t>D-</w:t>
-      </w:r>
-      <w:r>
-        <w:t xml:space="preserve">CA </w:t>
-      </w:r>
-      <w:r>
-        <w:t xml:space="preserve">persists for </w:t>
-      </w:r>
-      <w:r>
-        <w:t>7</w:t>
-      </w:r>
-      <w:r>
-        <w:t xml:space="preserve">0 years in the absence of fire, after which stands transition to LDC. </w:t>
-      </w:r>
-    </w:p>
-    <w:p/>
-    <w:p>
-      <w:r>
-        <w:rPr>
-          <w:b/>
-        </w:rPr>
-        <w:t>Wildfire Transition</w:t>
-      </w:r>
-      <w:r>
-        <w:rPr>
-          <w:b/>
-        </w:rPr>
-        <w:tab/>
-      </w:r>
-      <w:r>
-        <w:t>High mortality wildfire (</w:t>
-      </w:r>
-      <w:r>
-        <w:t>20</w:t>
-      </w:r>
-      <w:r>
-        <w:t xml:space="preserve">% </w:t>
-      </w:r>
-      <w:r>
-        <w:t>of fires in this condition)</w:t>
-      </w:r>
-      <w:r>
-        <w:t xml:space="preserve"> returns the patch to ED</w:t>
-      </w:r>
-      <w:r>
-        <w:t>-A</w:t>
-      </w:r>
-      <w:r>
-        <w:t>. Low mortality wildfire (</w:t>
-      </w:r>
-      <w:r>
-        <w:t>80</w:t>
-      </w:r>
-      <w:r>
-        <w:t xml:space="preserve">%) </w:t>
-      </w:r>
-      <w:r>
-        <w:t>maintains the stand in LD-CA</w:t>
-      </w:r>
-      <w:r>
-        <w:t>.</w:t>
-      </w:r>
-      <w:r>
-        <w:t xml:space="preserve"> </w:t>
-      </w:r>
-    </w:p>
-    <w:p>
-      <w:pPr>
-        <w:pBdr>
-          <w:bottom w:val="single" w:sz="4" w:space="1" w:color="auto"/>
-        </w:pBdr>
-        <w:rPr>
-          <w:color w:val="365F91" w:themeColor="accent1" w:themeShade="BF"/>
-        </w:rPr>
       </w:pPr>
     </w:p>
     <w:p>
@@ -7359,20 +7250,11 @@
       </w:pPr>
     </w:p>
     <w:p>
-      <w:r>
-        <w:t xml:space="preserve">Methodology for assigning condition classes to </w:t>
-      </w:r>
-      <w:r>
-        <w:t>YPN</w:t>
-      </w:r>
-      <w:r>
-        <w:rPr>
-          <w:sz w:val="26"/>
-        </w:rPr>
-        <w:t>–</w:t>
-      </w:r>
-      <w:r>
-        <w:t>ASP is still under development.</w:t>
+      <w:pPr>
+        <w:spacing w:before="60"/>
+      </w:pPr>
+      <w:r>
+        <w:t>LPN-ASP conditions were assigned manually using NAIP 2010 Color IR imagery to assess condition.</w:t>
       </w:r>
     </w:p>
     <w:p>
@@ -7445,16 +7327,91 @@
         <w:ind w:left="720" w:hanging="720"/>
       </w:pPr>
       <w:r>
-        <w:t xml:space="preserve">Barrett, S., D. Havlina, J. Jones, W. Hann, C. Frame, D. Hamilton, K. Schon, T. Demeo, L. Hutter, and J. Menakis. </w:t>
+        <w:t>Fitzhugh, E. Lee. “</w:t>
+      </w:r>
+      <w:r>
+        <w:t>Eastside Pine</w:t>
+      </w:r>
+      <w:r>
+        <w:t xml:space="preserve"> (</w:t>
+      </w:r>
+      <w:r>
+        <w:t>E</w:t>
+      </w:r>
+      <w:r>
+        <w:t xml:space="preserve">PN).” </w:t>
       </w:r>
       <w:r>
         <w:rPr>
           <w:i/>
         </w:rPr>
-        <w:t>Interagency Fire Regime Condition Class Guidebook</w:t>
-      </w:r>
-      <w:r>
-        <w:t>. Version 3.0. USDA Forest Service, US Department of the Interior, and The Nature Conservancy, 2010. &lt;http://www.frcc.gov&gt;. Accessed 5 June 2013.</w:t>
+        <w:t>A Guide to Wildlife Habitats of California</w:t>
+      </w:r>
+      <w:r>
+        <w:t>, edited by Kenneth E. Mayer and William F. Laudenslayer. California Deparment of Fish and Game, 1988. &lt;</w:t>
+      </w:r>
+      <w:r>
+        <w:t>http://www.dfg.ca.gov/biogeodata/cwhr/pdfs/</w:t>
+      </w:r>
+      <w:r>
+        <w:t>E</w:t>
+      </w:r>
+      <w:r>
+        <w:t>PN</w:t>
+      </w:r>
+      <w:r>
+        <w:t>.pdf</w:t>
+      </w:r>
+      <w:r>
+        <w:t>&gt;. Accessed 4 December 2012.</w:t>
+      </w:r>
+    </w:p>
+    <w:p>
+      <w:pPr>
+        <w:ind w:left="720" w:hanging="720"/>
+      </w:pPr>
+      <w:r>
+        <w:rPr>
+          <w:color w:val="000000"/>
+          <w:shd w:val="clear" w:color="auto" w:fill="FFFFFF"/>
+        </w:rPr>
+        <w:t>Habeck, R. J</w:t>
+      </w:r>
+      <w:r>
+        <w:rPr>
+          <w:color w:val="000000"/>
+          <w:shd w:val="clear" w:color="auto" w:fill="FFFFFF"/>
+        </w:rPr>
+        <w:t xml:space="preserve">. </w:t>
+      </w:r>
+      <w:r>
+        <w:rPr>
+          <w:color w:val="000000"/>
+          <w:shd w:val="clear" w:color="auto" w:fill="FFFFFF"/>
+        </w:rPr>
+        <w:t xml:space="preserve">“Pinus ponderosa var. ponderosa.” </w:t>
+      </w:r>
+      <w:r>
+        <w:rPr>
+          <w:i/>
+        </w:rPr>
+        <w:t>Fire Effects Information System</w:t>
+      </w:r>
+      <w:r>
+        <w:t xml:space="preserve">, </w:t>
+      </w:r>
+      <w:r>
+        <w:t>U.S. Department of Agriculture, Forest Service,  Rocky Mountain Research St</w:t>
+      </w:r>
+      <w:r>
+        <w:t xml:space="preserve">ation, Fire Sciences Laboratory, 1992. </w:t>
+      </w:r>
+      <w:r>
+        <w:rPr>
+          <w:color w:val="000000"/>
+          <w:shd w:val="clear" w:color="auto" w:fill="FFFFFF"/>
+        </w:rPr>
+        <w:t>&lt;http://www.fs.fed.us/database/feis/plants/tree/quekel/all.html&gt;. Accessed 21 December 2012.</w:t>
       </w:r>
     </w:p>
     <w:p>
@@ -7463,91 +7420,31 @@
         <w:ind w:left="720" w:hanging="720"/>
       </w:pPr>
       <w:r>
-        <w:t>Fitzhugh, E. Lee. “</w:t>
-      </w:r>
-      <w:r>
-        <w:t>Eastside Pine</w:t>
-      </w:r>
-      <w:r>
-        <w:t xml:space="preserve"> (</w:t>
-      </w:r>
-      <w:r>
-        <w:t>E</w:t>
-      </w:r>
-      <w:r>
-        <w:t xml:space="preserve">PN).” </w:t>
-      </w:r>
-      <w:r>
-        <w:rPr>
-          <w:i/>
-        </w:rPr>
-        <w:t>A Guide to Wildlife Habitats of California</w:t>
-      </w:r>
-      <w:r>
-        <w:t>, edited by Kenneth E. Mayer and William F. Laudenslayer. California Deparment of Fish and Game, 1988. &lt;</w:t>
-      </w:r>
-      <w:r>
-        <w:t>http://www.dfg.ca.gov/biogeodata/cwhr/pdfs/</w:t>
-      </w:r>
-      <w:r>
-        <w:t>E</w:t>
-      </w:r>
-      <w:r>
-        <w:t>PN</w:t>
-      </w:r>
-      <w:r>
-        <w:t>.pdf</w:t>
-      </w:r>
-      <w:r>
-        <w:t>&gt;. Accessed 4 December 2012.</w:t>
-      </w:r>
-    </w:p>
-    <w:p>
-      <w:pPr>
-        <w:ind w:left="720" w:hanging="720"/>
-      </w:pPr>
-      <w:r>
-        <w:rPr>
-          <w:color w:val="000000"/>
-          <w:shd w:val="clear" w:color="auto" w:fill="FFFFFF"/>
-        </w:rPr>
-        <w:t>Habeck, R. J</w:t>
-      </w:r>
-      <w:r>
-        <w:rPr>
-          <w:color w:val="000000"/>
-          <w:shd w:val="clear" w:color="auto" w:fill="FFFFFF"/>
-        </w:rPr>
-        <w:t xml:space="preserve">. </w:t>
-      </w:r>
-      <w:r>
-        <w:rPr>
-          <w:color w:val="000000"/>
-          <w:shd w:val="clear" w:color="auto" w:fill="FFFFFF"/>
-        </w:rPr>
-        <w:t xml:space="preserve">“Pinus ponderosa var. ponderosa.” </w:t>
-      </w:r>
-      <w:r>
-        <w:rPr>
-          <w:i/>
-        </w:rPr>
-        <w:t>Fire Effects Information System</w:t>
-      </w:r>
-      <w:r>
-        <w:t xml:space="preserve">, </w:t>
-      </w:r>
-      <w:r>
-        <w:t>U.S. Department of Agriculture, Forest Service,  Rocky Mountain Research St</w:t>
-      </w:r>
-      <w:r>
-        <w:t xml:space="preserve">ation, Fire Sciences Laboratory, 1992. </w:t>
-      </w:r>
-      <w:r>
-        <w:rPr>
-          <w:color w:val="000000"/>
-          <w:shd w:val="clear" w:color="auto" w:fill="FFFFFF"/>
-        </w:rPr>
-        <w:t>&lt;http://www.fs.fed.us/database/feis/plants/tree/quekel/all.html&gt;. Accessed 21 December 2012.</w:t>
+        <w:t xml:space="preserve">LandFire. “Biophysical Setting Models.” Biophysical Setting </w:t>
+      </w:r>
+      <w:r>
+        <w:t>06103</w:t>
+      </w:r>
+      <w:r>
+        <w:t>1</w:t>
+      </w:r>
+      <w:r>
+        <w:t>0</w:t>
+      </w:r>
+      <w:r>
+        <w:t xml:space="preserve">: </w:t>
+      </w:r>
+      <w:r>
+        <w:t>California Montane Jeffrey Pine (–Ponderosa Pine) Woodland</w:t>
+      </w:r>
+      <w:r>
+        <w:t>. 2007a. LANDFIRE Project, U.S. Department of Agriculture, Forest Service; U.S. Department of the Interior. &lt;</w:t>
+      </w:r>
+      <w:r>
+        <w:t>http://www.landfire.gov/national_veg_models_op2.php</w:t>
+      </w:r>
+      <w:r>
+        <w:t>&gt;. Accessed 9 November 2012.</w:t>
       </w:r>
     </w:p>
     <w:p>
@@ -7559,37 +7456,19 @@
         <w:t xml:space="preserve">LandFire. “Biophysical Setting Models.” Biophysical Setting </w:t>
       </w:r>
       <w:r>
-        <w:t>06103</w:t>
-      </w:r>
-      <w:r>
-        <w:t>1</w:t>
-      </w:r>
-      <w:r>
-        <w:t>0</w:t>
+        <w:rPr>
+          <w:bCs/>
+        </w:rPr>
+        <w:t>0610110</w:t>
       </w:r>
       <w:r>
         <w:t xml:space="preserve">: </w:t>
       </w:r>
       <w:r>
-        <w:t>California Montane Jeffrey Pine (–Ponderosa Pine) Woodland</w:t>
-      </w:r>
-      <w:r>
-        <w:t>. 2007a. LANDFIRE Project, U.S. Department of Agriculture, Forest Service; U.S. Department of the Interior. &lt;</w:t>
-      </w:r>
-      <w:r>
-        <w:t>http://www.landfire.gov/national_veg_models_op2.php</w:t>
-      </w:r>
-      <w:r>
-        <w:t>&gt;. Accessed 9 November 2012.</w:t>
-      </w:r>
-    </w:p>
-    <w:p>
-      <w:pPr>
-        <w:spacing w:line="276" w:lineRule="auto"/>
-        <w:ind w:left="720" w:hanging="720"/>
-      </w:pPr>
-      <w:r>
-        <w:t>LandFire. “Biophysical Setting Models.” Biophysical Setting 0610610: Inter-Mountain Basins Aspen-Mixed Conifer Forest and Woodland. 2007b. LANDFIRE Project, U.S. Department of Agriculture, Forest Service; U.S. Department of the Interior. &lt;</w:t>
+        <w:t>Rocky Mountain Aspen Forest and Woodland</w:t>
+      </w:r>
+      <w:r>
+        <w:t>. 2007b. LANDFIRE Project, U.S. Department of Agriculture, Forest Service; U.S. Department of the Interior. &lt;</w:t>
       </w:r>
       <w:r>
         <w:t>http://www.landfire.gov/national_veg_models_op2.php</w:t>
@@ -7620,7 +7499,104 @@
           <w:color w:val="1D1D1D"/>
           <w:lang w:eastAsia="ja-JP"/>
         </w:rPr>
-        <w:t>Safford, Hugh S. Personal communication, 5 May 2013.</w:t>
+        <w:t>Safford, Hugh S. Personal communication</w:t>
+      </w:r>
+      <w:r>
+        <w:rPr>
+          <w:rFonts w:cs="Times"/>
+          <w:iCs/>
+          <w:color w:val="1D1D1D"/>
+          <w:lang w:eastAsia="ja-JP"/>
+        </w:rPr>
+        <w:t>s</w:t>
+      </w:r>
+      <w:r>
+        <w:rPr>
+          <w:rFonts w:cs="Times"/>
+          <w:iCs/>
+          <w:color w:val="1D1D1D"/>
+          <w:lang w:eastAsia="ja-JP"/>
+        </w:rPr>
+        <w:t>, 5 May</w:t>
+      </w:r>
+      <w:r>
+        <w:rPr>
+          <w:rFonts w:cs="Times"/>
+          <w:iCs/>
+          <w:color w:val="1D1D1D"/>
+          <w:lang w:eastAsia="ja-JP"/>
+        </w:rPr>
+        <w:t xml:space="preserve"> 2013,</w:t>
+      </w:r>
+      <w:r>
+        <w:rPr>
+          <w:rFonts w:cs="Times"/>
+          <w:iCs/>
+          <w:color w:val="1D1D1D"/>
+          <w:lang w:eastAsia="ja-JP"/>
+        </w:rPr>
+        <w:t xml:space="preserve"> </w:t>
+      </w:r>
+      <w:r>
+        <w:rPr>
+          <w:rFonts w:cs="Times"/>
+          <w:iCs/>
+          <w:color w:val="1D1D1D"/>
+          <w:lang w:eastAsia="ja-JP"/>
+        </w:rPr>
+        <w:t xml:space="preserve">26 July </w:t>
+      </w:r>
+      <w:r>
+        <w:rPr>
+          <w:rFonts w:cs="Times"/>
+          <w:iCs/>
+          <w:color w:val="1D1D1D"/>
+          <w:lang w:eastAsia="ja-JP"/>
+        </w:rPr>
+        <w:t>2013</w:t>
+      </w:r>
+      <w:r>
+        <w:rPr>
+          <w:rFonts w:cs="Times"/>
+          <w:iCs/>
+          <w:color w:val="1D1D1D"/>
+          <w:lang w:eastAsia="ja-JP"/>
+        </w:rPr>
+        <w:t>, 15 August 2013</w:t>
+      </w:r>
+      <w:r>
+        <w:rPr>
+          <w:rFonts w:cs="Times"/>
+          <w:iCs/>
+          <w:color w:val="1D1D1D"/>
+          <w:lang w:eastAsia="ja-JP"/>
+        </w:rPr>
+        <w:t>.</w:t>
+      </w:r>
+    </w:p>
+    <w:p>
+      <w:pPr>
+        <w:widowControl w:val="0"/>
+        <w:tabs>
+          <w:tab w:val="left" w:pos="2250"/>
+        </w:tabs>
+        <w:spacing w:line="276" w:lineRule="auto"/>
+        <w:ind w:left="720" w:hanging="720"/>
+        <w:rPr>
+          <w:rFonts w:cs="Times"/>
+          <w:iCs/>
+          <w:color w:val="1D1D1D"/>
+          <w:lang w:eastAsia="ja-JP"/>
+        </w:rPr>
+      </w:pPr>
+      <w:r>
+        <w:rPr>
+          <w:rFonts w:cs="Times"/>
+          <w:iCs/>
+          <w:color w:val="1D1D1D"/>
+          <w:lang w:eastAsia="ja-JP"/>
+        </w:rPr>
+        <w:t>Shepperd, Wayn De, Paul C. Rogers, David Burton, and Dale L. Bartos. “Ecology, Biodiversity, Management, and Restoration of Aspen in the Sierra Nevada.” General Technical Report RMRS-GTR-178. Rocky Mountain Research Station, Forest Service, U.S. Department of Agriculture, 2006.</w:t>
       </w:r>
     </w:p>
     <w:p>
@@ -8282,6 +8258,43 @@
       <w:lang w:eastAsia="en-US"/>
     </w:rPr>
   </w:style>
+  <w:style w:type="character" w:styleId="CommentReference">
+    <w:name w:val="annotation reference"/>
+    <w:basedOn w:val="DefaultParagraphFont"/>
+    <w:uiPriority w:val="99"/>
+    <w:semiHidden/>
+    <w:unhideWhenUsed/>
+    <w:rsid w:val="00CF1148"/>
+    <w:rPr>
+      <w:sz w:val="16"/>
+      <w:szCs w:val="16"/>
+    </w:rPr>
+  </w:style>
+  <w:style w:type="paragraph" w:styleId="CommentText">
+    <w:name w:val="annotation text"/>
+    <w:basedOn w:val="Normal"/>
+    <w:link w:val="CommentTextChar"/>
+    <w:uiPriority w:val="99"/>
+    <w:semiHidden/>
+    <w:unhideWhenUsed/>
+    <w:rsid w:val="00CF1148"/>
+    <w:rPr>
+      <w:sz w:val="20"/>
+      <w:szCs w:val="20"/>
+    </w:rPr>
+  </w:style>
+  <w:style w:type="character" w:customStyle="1" w:styleId="CommentTextChar">
+    <w:name w:val="Comment Text Char"/>
+    <w:basedOn w:val="DefaultParagraphFont"/>
+    <w:link w:val="CommentText"/>
+    <w:uiPriority w:val="99"/>
+    <w:semiHidden/>
+    <w:rsid w:val="00CF1148"/>
+    <w:rPr>
+      <w:rFonts w:ascii="Garamond" w:hAnsi="Garamond"/>
+      <w:lang w:eastAsia="en-US"/>
+    </w:rPr>
+  </w:style>
 </w:styles>
 </file>
 
@@ -8590,6 +8603,43 @@
       <w:rFonts w:ascii="Lucida Grande" w:hAnsi="Lucida Grande" w:cs="Lucida Grande"/>
       <w:sz w:val="18"/>
       <w:szCs w:val="18"/>
+      <w:lang w:eastAsia="en-US"/>
+    </w:rPr>
+  </w:style>
+  <w:style w:type="character" w:styleId="CommentReference">
+    <w:name w:val="annotation reference"/>
+    <w:basedOn w:val="DefaultParagraphFont"/>
+    <w:uiPriority w:val="99"/>
+    <w:semiHidden/>
+    <w:unhideWhenUsed/>
+    <w:rsid w:val="00CF1148"/>
+    <w:rPr>
+      <w:sz w:val="16"/>
+      <w:szCs w:val="16"/>
+    </w:rPr>
+  </w:style>
+  <w:style w:type="paragraph" w:styleId="CommentText">
+    <w:name w:val="annotation text"/>
+    <w:basedOn w:val="Normal"/>
+    <w:link w:val="CommentTextChar"/>
+    <w:uiPriority w:val="99"/>
+    <w:semiHidden/>
+    <w:unhideWhenUsed/>
+    <w:rsid w:val="00CF1148"/>
+    <w:rPr>
+      <w:sz w:val="20"/>
+      <w:szCs w:val="20"/>
+    </w:rPr>
+  </w:style>
+  <w:style w:type="character" w:customStyle="1" w:styleId="CommentTextChar">
+    <w:name w:val="Comment Text Char"/>
+    <w:basedOn w:val="DefaultParagraphFont"/>
+    <w:link w:val="CommentText"/>
+    <w:uiPriority w:val="99"/>
+    <w:semiHidden/>
+    <w:rsid w:val="00CF1148"/>
+    <w:rPr>
+      <w:rFonts w:ascii="Garamond" w:hAnsi="Garamond"/>
       <w:lang w:eastAsia="en-US"/>
     </w:rPr>
   </w:style>

</xml_diff>